<commit_message>
Fixed research of subordinates
</commit_message>
<xml_diff>
--- a/challenge_usersHierarchy.docx
+++ b/challenge_usersHierarchy.docx
@@ -1030,366 +1030,345 @@
           <w:rFonts w:ascii="Helvetica" w:hAnsi="Helvetica" w:cs="Helvetica"/>
           <w:sz w:val="22"/>
           <w:szCs w:val="22"/>
-          <w:lang w:val="en-GB"/>
-        </w:rPr>
-      </w:pPr>
-      <w:r>
-        <w:rPr>
-          <w:rFonts w:ascii="Helvetica" w:hAnsi="Helvetica" w:cs="Helvetica"/>
-          <w:sz w:val="22"/>
-          <w:szCs w:val="22"/>
-          <w:lang w:val="en-GB"/>
-        </w:rPr>
-        <w:t xml:space="preserve">var objRole1 = { </w:t>
-      </w:r>
-    </w:p>
-    <w:p>
-      <w:pPr>
-        <w:tabs>
-          <w:tab w:val="left" w:pos="566"/>
-          <w:tab w:val="left" w:pos="1133"/>
-          <w:tab w:val="left" w:pos="1700"/>
-          <w:tab w:val="left" w:pos="2267"/>
-          <w:tab w:val="left" w:pos="2834"/>
-          <w:tab w:val="left" w:pos="3401"/>
-          <w:tab w:val="left" w:pos="3968"/>
-          <w:tab w:val="left" w:pos="4535"/>
-          <w:tab w:val="left" w:pos="5102"/>
-          <w:tab w:val="left" w:pos="5669"/>
-          <w:tab w:val="left" w:pos="6236"/>
-          <w:tab w:val="left" w:pos="6803"/>
-        </w:tabs>
-        <w:autoSpaceDE w:val="0"/>
-        <w:autoSpaceDN w:val="0"/>
-        <w:adjustRightInd w:val="0"/>
-        <w:rPr>
-          <w:rFonts w:ascii="Helvetica" w:hAnsi="Helvetica" w:cs="Helvetica"/>
-          <w:sz w:val="22"/>
-          <w:szCs w:val="22"/>
-          <w:lang w:val="en-GB"/>
-        </w:rPr>
-      </w:pPr>
-      <w:r>
-        <w:rPr>
-          <w:rFonts w:ascii="Helvetica" w:hAnsi="Helvetica" w:cs="Helvetica"/>
-          <w:sz w:val="22"/>
-          <w:szCs w:val="22"/>
-          <w:lang w:val="en-GB"/>
-        </w:rPr>
-        <w:t xml:space="preserve">  Id: 1, </w:t>
-      </w:r>
-    </w:p>
-    <w:p>
-      <w:pPr>
-        <w:tabs>
-          <w:tab w:val="left" w:pos="566"/>
-          <w:tab w:val="left" w:pos="1133"/>
-          <w:tab w:val="left" w:pos="1700"/>
-          <w:tab w:val="left" w:pos="2267"/>
-          <w:tab w:val="left" w:pos="2834"/>
-          <w:tab w:val="left" w:pos="3401"/>
-          <w:tab w:val="left" w:pos="3968"/>
-          <w:tab w:val="left" w:pos="4535"/>
-          <w:tab w:val="left" w:pos="5102"/>
-          <w:tab w:val="left" w:pos="5669"/>
-          <w:tab w:val="left" w:pos="6236"/>
-          <w:tab w:val="left" w:pos="6803"/>
-        </w:tabs>
-        <w:autoSpaceDE w:val="0"/>
-        <w:autoSpaceDN w:val="0"/>
-        <w:adjustRightInd w:val="0"/>
-        <w:rPr>
-          <w:rFonts w:ascii="Helvetica" w:hAnsi="Helvetica" w:cs="Helvetica"/>
-          <w:sz w:val="22"/>
-          <w:szCs w:val="22"/>
-          <w:lang w:val="en-GB"/>
-        </w:rPr>
-      </w:pPr>
-      <w:r>
-        <w:rPr>
-          <w:rFonts w:ascii="Helvetica" w:hAnsi="Helvetica" w:cs="Helvetica"/>
-          <w:sz w:val="22"/>
-          <w:szCs w:val="22"/>
-          <w:lang w:val="en-GB"/>
-        </w:rPr>
-        <w:t xml:space="preserve">  Name: 'System Administrator', </w:t>
-      </w:r>
-    </w:p>
-    <w:p>
-      <w:pPr>
-        <w:tabs>
-          <w:tab w:val="left" w:pos="566"/>
-          <w:tab w:val="left" w:pos="1133"/>
-          <w:tab w:val="left" w:pos="1700"/>
-          <w:tab w:val="left" w:pos="2267"/>
-          <w:tab w:val="left" w:pos="2834"/>
-          <w:tab w:val="left" w:pos="3401"/>
-          <w:tab w:val="left" w:pos="3968"/>
-          <w:tab w:val="left" w:pos="4535"/>
-          <w:tab w:val="left" w:pos="5102"/>
-          <w:tab w:val="left" w:pos="5669"/>
-          <w:tab w:val="left" w:pos="6236"/>
-          <w:tab w:val="left" w:pos="6803"/>
-        </w:tabs>
-        <w:autoSpaceDE w:val="0"/>
-        <w:autoSpaceDN w:val="0"/>
-        <w:adjustRightInd w:val="0"/>
-        <w:rPr>
-          <w:rFonts w:ascii="Helvetica" w:hAnsi="Helvetica" w:cs="Helvetica"/>
-          <w:sz w:val="22"/>
-          <w:szCs w:val="22"/>
-          <w:lang w:val="en-GB"/>
-        </w:rPr>
-      </w:pPr>
-      <w:r>
-        <w:rPr>
-          <w:rFonts w:ascii="Helvetica" w:hAnsi="Helvetica" w:cs="Helvetica"/>
-          <w:sz w:val="22"/>
-          <w:szCs w:val="22"/>
-          <w:lang w:val="en-GB"/>
-        </w:rPr>
-        <w:t xml:space="preserve">  Parent: 0 </w:t>
-      </w:r>
-    </w:p>
-    <w:p>
-      <w:pPr>
-        <w:tabs>
-          <w:tab w:val="left" w:pos="566"/>
-          <w:tab w:val="left" w:pos="1133"/>
-          <w:tab w:val="left" w:pos="1700"/>
-          <w:tab w:val="left" w:pos="2267"/>
-          <w:tab w:val="left" w:pos="2834"/>
-          <w:tab w:val="left" w:pos="3401"/>
-          <w:tab w:val="left" w:pos="3968"/>
-          <w:tab w:val="left" w:pos="4535"/>
-          <w:tab w:val="left" w:pos="5102"/>
-          <w:tab w:val="left" w:pos="5669"/>
-          <w:tab w:val="left" w:pos="6236"/>
-          <w:tab w:val="left" w:pos="6803"/>
-        </w:tabs>
-        <w:autoSpaceDE w:val="0"/>
-        <w:autoSpaceDN w:val="0"/>
-        <w:adjustRightInd w:val="0"/>
-        <w:rPr>
-          <w:rFonts w:ascii="Helvetica" w:hAnsi="Helvetica" w:cs="Helvetica"/>
-          <w:sz w:val="22"/>
-          <w:szCs w:val="22"/>
-          <w:lang w:val="en-GB"/>
-        </w:rPr>
-      </w:pPr>
-      <w:r>
-        <w:rPr>
-          <w:rFonts w:ascii="Helvetica" w:hAnsi="Helvetica" w:cs="Helvetica"/>
-          <w:sz w:val="22"/>
-          <w:szCs w:val="22"/>
-          <w:lang w:val="en-GB"/>
-        </w:rPr>
-        <w:t xml:space="preserve">}; </w:t>
-      </w:r>
-    </w:p>
-    <w:p>
-      <w:pPr>
-        <w:tabs>
-          <w:tab w:val="left" w:pos="566"/>
-          <w:tab w:val="left" w:pos="1133"/>
-          <w:tab w:val="left" w:pos="1700"/>
-          <w:tab w:val="left" w:pos="2267"/>
-          <w:tab w:val="left" w:pos="2834"/>
-          <w:tab w:val="left" w:pos="3401"/>
-          <w:tab w:val="left" w:pos="3968"/>
-          <w:tab w:val="left" w:pos="4535"/>
-          <w:tab w:val="left" w:pos="5102"/>
-          <w:tab w:val="left" w:pos="5669"/>
-          <w:tab w:val="left" w:pos="6236"/>
-          <w:tab w:val="left" w:pos="6803"/>
-        </w:tabs>
-        <w:autoSpaceDE w:val="0"/>
-        <w:autoSpaceDN w:val="0"/>
-        <w:adjustRightInd w:val="0"/>
-        <w:rPr>
-          <w:rFonts w:ascii="Helvetica" w:hAnsi="Helvetica" w:cs="Helvetica"/>
-          <w:sz w:val="22"/>
-          <w:szCs w:val="22"/>
-          <w:lang w:val="en-GB"/>
-        </w:rPr>
-      </w:pPr>
-    </w:p>
-    <w:p>
-      <w:pPr>
-        <w:tabs>
-          <w:tab w:val="left" w:pos="566"/>
-          <w:tab w:val="left" w:pos="1133"/>
-          <w:tab w:val="left" w:pos="1700"/>
-          <w:tab w:val="left" w:pos="2267"/>
-          <w:tab w:val="left" w:pos="2834"/>
-          <w:tab w:val="left" w:pos="3401"/>
-          <w:tab w:val="left" w:pos="3968"/>
-          <w:tab w:val="left" w:pos="4535"/>
-          <w:tab w:val="left" w:pos="5102"/>
-          <w:tab w:val="left" w:pos="5669"/>
-          <w:tab w:val="left" w:pos="6236"/>
-          <w:tab w:val="left" w:pos="6803"/>
-        </w:tabs>
-        <w:autoSpaceDE w:val="0"/>
-        <w:autoSpaceDN w:val="0"/>
-        <w:adjustRightInd w:val="0"/>
-        <w:rPr>
-          <w:rFonts w:ascii="Helvetica" w:hAnsi="Helvetica" w:cs="Helvetica"/>
-          <w:sz w:val="22"/>
-          <w:szCs w:val="22"/>
-          <w:lang w:val="en-GB"/>
-        </w:rPr>
-      </w:pPr>
-      <w:r>
-        <w:rPr>
-          <w:rFonts w:ascii="Helvetica" w:hAnsi="Helvetica" w:cs="Helvetica"/>
-          <w:sz w:val="22"/>
-          <w:szCs w:val="22"/>
-          <w:lang w:val="en-GB"/>
-        </w:rPr>
-        <w:t xml:space="preserve">var objRole2 = { </w:t>
-      </w:r>
-    </w:p>
-    <w:p>
-      <w:pPr>
-        <w:tabs>
-          <w:tab w:val="left" w:pos="566"/>
-          <w:tab w:val="left" w:pos="1133"/>
-          <w:tab w:val="left" w:pos="1700"/>
-          <w:tab w:val="left" w:pos="2267"/>
-          <w:tab w:val="left" w:pos="2834"/>
-          <w:tab w:val="left" w:pos="3401"/>
-          <w:tab w:val="left" w:pos="3968"/>
-          <w:tab w:val="left" w:pos="4535"/>
-          <w:tab w:val="left" w:pos="5102"/>
-          <w:tab w:val="left" w:pos="5669"/>
-          <w:tab w:val="left" w:pos="6236"/>
-          <w:tab w:val="left" w:pos="6803"/>
-        </w:tabs>
-        <w:autoSpaceDE w:val="0"/>
-        <w:autoSpaceDN w:val="0"/>
-        <w:adjustRightInd w:val="0"/>
-        <w:rPr>
-          <w:rFonts w:ascii="Helvetica" w:hAnsi="Helvetica" w:cs="Helvetica"/>
-          <w:sz w:val="22"/>
-          <w:szCs w:val="22"/>
-          <w:lang w:val="en-GB"/>
-        </w:rPr>
-      </w:pPr>
-      <w:r>
-        <w:rPr>
-          <w:rFonts w:ascii="Helvetica" w:hAnsi="Helvetica" w:cs="Helvetica"/>
-          <w:sz w:val="22"/>
-          <w:szCs w:val="22"/>
-          <w:lang w:val="en-GB"/>
-        </w:rPr>
-        <w:t xml:space="preserve">  Id: 2, </w:t>
-      </w:r>
-    </w:p>
-    <w:p>
-      <w:pPr>
-        <w:tabs>
-          <w:tab w:val="left" w:pos="566"/>
-          <w:tab w:val="left" w:pos="1133"/>
-          <w:tab w:val="left" w:pos="1700"/>
-          <w:tab w:val="left" w:pos="2267"/>
-          <w:tab w:val="left" w:pos="2834"/>
-          <w:tab w:val="left" w:pos="3401"/>
-          <w:tab w:val="left" w:pos="3968"/>
-          <w:tab w:val="left" w:pos="4535"/>
-          <w:tab w:val="left" w:pos="5102"/>
-          <w:tab w:val="left" w:pos="5669"/>
-          <w:tab w:val="left" w:pos="6236"/>
-          <w:tab w:val="left" w:pos="6803"/>
-        </w:tabs>
-        <w:autoSpaceDE w:val="0"/>
-        <w:autoSpaceDN w:val="0"/>
-        <w:adjustRightInd w:val="0"/>
-        <w:rPr>
-          <w:rFonts w:ascii="Helvetica" w:hAnsi="Helvetica" w:cs="Helvetica"/>
-          <w:sz w:val="22"/>
-          <w:szCs w:val="22"/>
-          <w:lang w:val="en-GB"/>
-        </w:rPr>
-      </w:pPr>
-      <w:r>
-        <w:rPr>
-          <w:rFonts w:ascii="Helvetica" w:hAnsi="Helvetica" w:cs="Helvetica"/>
-          <w:sz w:val="22"/>
-          <w:szCs w:val="22"/>
-          <w:lang w:val="en-GB"/>
-        </w:rPr>
-        <w:t xml:space="preserve">  Name: 'Location Manager', </w:t>
-      </w:r>
-    </w:p>
-    <w:p>
-      <w:pPr>
-        <w:tabs>
-          <w:tab w:val="left" w:pos="566"/>
-          <w:tab w:val="left" w:pos="1133"/>
-          <w:tab w:val="left" w:pos="1700"/>
-          <w:tab w:val="left" w:pos="2267"/>
-          <w:tab w:val="left" w:pos="2834"/>
-          <w:tab w:val="left" w:pos="3401"/>
-          <w:tab w:val="left" w:pos="3968"/>
-          <w:tab w:val="left" w:pos="4535"/>
-          <w:tab w:val="left" w:pos="5102"/>
-          <w:tab w:val="left" w:pos="5669"/>
-          <w:tab w:val="left" w:pos="6236"/>
-          <w:tab w:val="left" w:pos="6803"/>
-        </w:tabs>
-        <w:autoSpaceDE w:val="0"/>
-        <w:autoSpaceDN w:val="0"/>
-        <w:adjustRightInd w:val="0"/>
-        <w:rPr>
-          <w:rFonts w:ascii="Helvetica" w:hAnsi="Helvetica" w:cs="Helvetica"/>
-          <w:sz w:val="22"/>
-          <w:szCs w:val="22"/>
-          <w:lang w:val="en-GB"/>
-        </w:rPr>
-      </w:pPr>
-      <w:r>
-        <w:rPr>
-          <w:rFonts w:ascii="Helvetica" w:hAnsi="Helvetica" w:cs="Helvetica"/>
-          <w:sz w:val="22"/>
-          <w:szCs w:val="22"/>
-          <w:lang w:val="en-GB"/>
-        </w:rPr>
-        <w:t xml:space="preserve">  Parent: 1 </w:t>
-      </w:r>
-    </w:p>
-    <w:p>
-      <w:pPr>
-        <w:tabs>
-          <w:tab w:val="left" w:pos="566"/>
-          <w:tab w:val="left" w:pos="1133"/>
-          <w:tab w:val="left" w:pos="1700"/>
-          <w:tab w:val="left" w:pos="2267"/>
-          <w:tab w:val="left" w:pos="2834"/>
-          <w:tab w:val="left" w:pos="3401"/>
-          <w:tab w:val="left" w:pos="3968"/>
-          <w:tab w:val="left" w:pos="4535"/>
-          <w:tab w:val="left" w:pos="5102"/>
-          <w:tab w:val="left" w:pos="5669"/>
-          <w:tab w:val="left" w:pos="6236"/>
-          <w:tab w:val="left" w:pos="6803"/>
-        </w:tabs>
-        <w:autoSpaceDE w:val="0"/>
-        <w:autoSpaceDN w:val="0"/>
-        <w:adjustRightInd w:val="0"/>
-        <w:rPr>
-          <w:rFonts w:ascii="Helvetica" w:hAnsi="Helvetica" w:cs="Helvetica"/>
-          <w:sz w:val="22"/>
-          <w:szCs w:val="22"/>
-          <w:lang w:val="en-GB"/>
-        </w:rPr>
-      </w:pPr>
-      <w:r>
-        <w:rPr>
-          <w:rFonts w:ascii="Helvetica" w:hAnsi="Helvetica" w:cs="Helvetica"/>
-          <w:sz w:val="22"/>
-          <w:szCs w:val="22"/>
-          <w:lang w:val="en-GB"/>
+        </w:rPr>
+      </w:pPr>
+      <w:r>
+        <w:rPr>
+          <w:rFonts w:ascii="Helvetica" w:hAnsi="Helvetica" w:cs="Helvetica"/>
+          <w:sz w:val="22"/>
+          <w:szCs w:val="22"/>
+        </w:rPr>
+        <w:t>var objRole1 = { </w:t>
+      </w:r>
+    </w:p>
+    <w:p>
+      <w:pPr>
+        <w:tabs>
+          <w:tab w:val="left" w:pos="566"/>
+          <w:tab w:val="left" w:pos="1133"/>
+          <w:tab w:val="left" w:pos="1700"/>
+          <w:tab w:val="left" w:pos="2267"/>
+          <w:tab w:val="left" w:pos="2834"/>
+          <w:tab w:val="left" w:pos="3401"/>
+          <w:tab w:val="left" w:pos="3968"/>
+          <w:tab w:val="left" w:pos="4535"/>
+          <w:tab w:val="left" w:pos="5102"/>
+          <w:tab w:val="left" w:pos="5669"/>
+          <w:tab w:val="left" w:pos="6236"/>
+          <w:tab w:val="left" w:pos="6803"/>
+        </w:tabs>
+        <w:autoSpaceDE w:val="0"/>
+        <w:autoSpaceDN w:val="0"/>
+        <w:adjustRightInd w:val="0"/>
+        <w:rPr>
+          <w:rFonts w:ascii="Helvetica" w:hAnsi="Helvetica" w:cs="Helvetica"/>
+          <w:sz w:val="22"/>
+          <w:szCs w:val="22"/>
+        </w:rPr>
+      </w:pPr>
+      <w:r>
+        <w:rPr>
+          <w:rFonts w:ascii="Helvetica" w:hAnsi="Helvetica" w:cs="Helvetica"/>
+          <w:sz w:val="22"/>
+          <w:szCs w:val="22"/>
+        </w:rPr>
+        <w:t>  Id: 1, </w:t>
+      </w:r>
+    </w:p>
+    <w:p>
+      <w:pPr>
+        <w:tabs>
+          <w:tab w:val="left" w:pos="566"/>
+          <w:tab w:val="left" w:pos="1133"/>
+          <w:tab w:val="left" w:pos="1700"/>
+          <w:tab w:val="left" w:pos="2267"/>
+          <w:tab w:val="left" w:pos="2834"/>
+          <w:tab w:val="left" w:pos="3401"/>
+          <w:tab w:val="left" w:pos="3968"/>
+          <w:tab w:val="left" w:pos="4535"/>
+          <w:tab w:val="left" w:pos="5102"/>
+          <w:tab w:val="left" w:pos="5669"/>
+          <w:tab w:val="left" w:pos="6236"/>
+          <w:tab w:val="left" w:pos="6803"/>
+        </w:tabs>
+        <w:autoSpaceDE w:val="0"/>
+        <w:autoSpaceDN w:val="0"/>
+        <w:adjustRightInd w:val="0"/>
+        <w:rPr>
+          <w:rFonts w:ascii="Helvetica" w:hAnsi="Helvetica" w:cs="Helvetica"/>
+          <w:sz w:val="22"/>
+          <w:szCs w:val="22"/>
+        </w:rPr>
+      </w:pPr>
+      <w:r>
+        <w:rPr>
+          <w:rFonts w:ascii="Helvetica" w:hAnsi="Helvetica" w:cs="Helvetica"/>
+          <w:sz w:val="22"/>
+          <w:szCs w:val="22"/>
+        </w:rPr>
+        <w:t>  Name: 'System Administrator', </w:t>
+      </w:r>
+    </w:p>
+    <w:p>
+      <w:pPr>
+        <w:tabs>
+          <w:tab w:val="left" w:pos="566"/>
+          <w:tab w:val="left" w:pos="1133"/>
+          <w:tab w:val="left" w:pos="1700"/>
+          <w:tab w:val="left" w:pos="2267"/>
+          <w:tab w:val="left" w:pos="2834"/>
+          <w:tab w:val="left" w:pos="3401"/>
+          <w:tab w:val="left" w:pos="3968"/>
+          <w:tab w:val="left" w:pos="4535"/>
+          <w:tab w:val="left" w:pos="5102"/>
+          <w:tab w:val="left" w:pos="5669"/>
+          <w:tab w:val="left" w:pos="6236"/>
+          <w:tab w:val="left" w:pos="6803"/>
+        </w:tabs>
+        <w:autoSpaceDE w:val="0"/>
+        <w:autoSpaceDN w:val="0"/>
+        <w:adjustRightInd w:val="0"/>
+        <w:rPr>
+          <w:rFonts w:ascii="Helvetica" w:hAnsi="Helvetica" w:cs="Helvetica"/>
+          <w:sz w:val="22"/>
+          <w:szCs w:val="22"/>
+        </w:rPr>
+      </w:pPr>
+      <w:r>
+        <w:rPr>
+          <w:rFonts w:ascii="Helvetica" w:hAnsi="Helvetica" w:cs="Helvetica"/>
+          <w:sz w:val="22"/>
+          <w:szCs w:val="22"/>
+        </w:rPr>
+        <w:t>  Parent: 0 </w:t>
+      </w:r>
+    </w:p>
+    <w:p>
+      <w:pPr>
+        <w:tabs>
+          <w:tab w:val="left" w:pos="566"/>
+          <w:tab w:val="left" w:pos="1133"/>
+          <w:tab w:val="left" w:pos="1700"/>
+          <w:tab w:val="left" w:pos="2267"/>
+          <w:tab w:val="left" w:pos="2834"/>
+          <w:tab w:val="left" w:pos="3401"/>
+          <w:tab w:val="left" w:pos="3968"/>
+          <w:tab w:val="left" w:pos="4535"/>
+          <w:tab w:val="left" w:pos="5102"/>
+          <w:tab w:val="left" w:pos="5669"/>
+          <w:tab w:val="left" w:pos="6236"/>
+          <w:tab w:val="left" w:pos="6803"/>
+        </w:tabs>
+        <w:autoSpaceDE w:val="0"/>
+        <w:autoSpaceDN w:val="0"/>
+        <w:adjustRightInd w:val="0"/>
+        <w:rPr>
+          <w:rFonts w:ascii="Helvetica" w:hAnsi="Helvetica" w:cs="Helvetica"/>
+          <w:sz w:val="22"/>
+          <w:szCs w:val="22"/>
+        </w:rPr>
+      </w:pPr>
+      <w:r>
+        <w:rPr>
+          <w:rFonts w:ascii="Helvetica" w:hAnsi="Helvetica" w:cs="Helvetica"/>
+          <w:sz w:val="22"/>
+          <w:szCs w:val="22"/>
+        </w:rPr>
+        <w:t>}; </w:t>
+      </w:r>
+    </w:p>
+    <w:p>
+      <w:pPr>
+        <w:tabs>
+          <w:tab w:val="left" w:pos="566"/>
+          <w:tab w:val="left" w:pos="1133"/>
+          <w:tab w:val="left" w:pos="1700"/>
+          <w:tab w:val="left" w:pos="2267"/>
+          <w:tab w:val="left" w:pos="2834"/>
+          <w:tab w:val="left" w:pos="3401"/>
+          <w:tab w:val="left" w:pos="3968"/>
+          <w:tab w:val="left" w:pos="4535"/>
+          <w:tab w:val="left" w:pos="5102"/>
+          <w:tab w:val="left" w:pos="5669"/>
+          <w:tab w:val="left" w:pos="6236"/>
+          <w:tab w:val="left" w:pos="6803"/>
+        </w:tabs>
+        <w:autoSpaceDE w:val="0"/>
+        <w:autoSpaceDN w:val="0"/>
+        <w:adjustRightInd w:val="0"/>
+        <w:rPr>
+          <w:rFonts w:ascii="Helvetica" w:hAnsi="Helvetica" w:cs="Helvetica"/>
+          <w:sz w:val="22"/>
+          <w:szCs w:val="22"/>
+        </w:rPr>
+      </w:pPr>
+    </w:p>
+    <w:p>
+      <w:pPr>
+        <w:tabs>
+          <w:tab w:val="left" w:pos="566"/>
+          <w:tab w:val="left" w:pos="1133"/>
+          <w:tab w:val="left" w:pos="1700"/>
+          <w:tab w:val="left" w:pos="2267"/>
+          <w:tab w:val="left" w:pos="2834"/>
+          <w:tab w:val="left" w:pos="3401"/>
+          <w:tab w:val="left" w:pos="3968"/>
+          <w:tab w:val="left" w:pos="4535"/>
+          <w:tab w:val="left" w:pos="5102"/>
+          <w:tab w:val="left" w:pos="5669"/>
+          <w:tab w:val="left" w:pos="6236"/>
+          <w:tab w:val="left" w:pos="6803"/>
+        </w:tabs>
+        <w:autoSpaceDE w:val="0"/>
+        <w:autoSpaceDN w:val="0"/>
+        <w:adjustRightInd w:val="0"/>
+        <w:rPr>
+          <w:rFonts w:ascii="Helvetica" w:hAnsi="Helvetica" w:cs="Helvetica"/>
+          <w:sz w:val="22"/>
+          <w:szCs w:val="22"/>
+        </w:rPr>
+      </w:pPr>
+      <w:r>
+        <w:rPr>
+          <w:rFonts w:ascii="Helvetica" w:hAnsi="Helvetica" w:cs="Helvetica"/>
+          <w:sz w:val="22"/>
+          <w:szCs w:val="22"/>
+        </w:rPr>
+        <w:t>var objRole2 = { </w:t>
+      </w:r>
+    </w:p>
+    <w:p>
+      <w:pPr>
+        <w:tabs>
+          <w:tab w:val="left" w:pos="566"/>
+          <w:tab w:val="left" w:pos="1133"/>
+          <w:tab w:val="left" w:pos="1700"/>
+          <w:tab w:val="left" w:pos="2267"/>
+          <w:tab w:val="left" w:pos="2834"/>
+          <w:tab w:val="left" w:pos="3401"/>
+          <w:tab w:val="left" w:pos="3968"/>
+          <w:tab w:val="left" w:pos="4535"/>
+          <w:tab w:val="left" w:pos="5102"/>
+          <w:tab w:val="left" w:pos="5669"/>
+          <w:tab w:val="left" w:pos="6236"/>
+          <w:tab w:val="left" w:pos="6803"/>
+        </w:tabs>
+        <w:autoSpaceDE w:val="0"/>
+        <w:autoSpaceDN w:val="0"/>
+        <w:adjustRightInd w:val="0"/>
+        <w:rPr>
+          <w:rFonts w:ascii="Helvetica" w:hAnsi="Helvetica" w:cs="Helvetica"/>
+          <w:sz w:val="22"/>
+          <w:szCs w:val="22"/>
+        </w:rPr>
+      </w:pPr>
+      <w:r>
+        <w:rPr>
+          <w:rFonts w:ascii="Helvetica" w:hAnsi="Helvetica" w:cs="Helvetica"/>
+          <w:sz w:val="22"/>
+          <w:szCs w:val="22"/>
+        </w:rPr>
+        <w:t>  Id: 2, </w:t>
+      </w:r>
+    </w:p>
+    <w:p>
+      <w:pPr>
+        <w:tabs>
+          <w:tab w:val="left" w:pos="566"/>
+          <w:tab w:val="left" w:pos="1133"/>
+          <w:tab w:val="left" w:pos="1700"/>
+          <w:tab w:val="left" w:pos="2267"/>
+          <w:tab w:val="left" w:pos="2834"/>
+          <w:tab w:val="left" w:pos="3401"/>
+          <w:tab w:val="left" w:pos="3968"/>
+          <w:tab w:val="left" w:pos="4535"/>
+          <w:tab w:val="left" w:pos="5102"/>
+          <w:tab w:val="left" w:pos="5669"/>
+          <w:tab w:val="left" w:pos="6236"/>
+          <w:tab w:val="left" w:pos="6803"/>
+        </w:tabs>
+        <w:autoSpaceDE w:val="0"/>
+        <w:autoSpaceDN w:val="0"/>
+        <w:adjustRightInd w:val="0"/>
+        <w:rPr>
+          <w:rFonts w:ascii="Helvetica" w:hAnsi="Helvetica" w:cs="Helvetica"/>
+          <w:sz w:val="22"/>
+          <w:szCs w:val="22"/>
+        </w:rPr>
+      </w:pPr>
+      <w:r>
+        <w:rPr>
+          <w:rFonts w:ascii="Helvetica" w:hAnsi="Helvetica" w:cs="Helvetica"/>
+          <w:sz w:val="22"/>
+          <w:szCs w:val="22"/>
+        </w:rPr>
+        <w:t>  Name: 'Location Manager', </w:t>
+      </w:r>
+    </w:p>
+    <w:p>
+      <w:pPr>
+        <w:tabs>
+          <w:tab w:val="left" w:pos="566"/>
+          <w:tab w:val="left" w:pos="1133"/>
+          <w:tab w:val="left" w:pos="1700"/>
+          <w:tab w:val="left" w:pos="2267"/>
+          <w:tab w:val="left" w:pos="2834"/>
+          <w:tab w:val="left" w:pos="3401"/>
+          <w:tab w:val="left" w:pos="3968"/>
+          <w:tab w:val="left" w:pos="4535"/>
+          <w:tab w:val="left" w:pos="5102"/>
+          <w:tab w:val="left" w:pos="5669"/>
+          <w:tab w:val="left" w:pos="6236"/>
+          <w:tab w:val="left" w:pos="6803"/>
+        </w:tabs>
+        <w:autoSpaceDE w:val="0"/>
+        <w:autoSpaceDN w:val="0"/>
+        <w:adjustRightInd w:val="0"/>
+        <w:rPr>
+          <w:rFonts w:ascii="Helvetica" w:hAnsi="Helvetica" w:cs="Helvetica"/>
+          <w:sz w:val="22"/>
+          <w:szCs w:val="22"/>
+        </w:rPr>
+      </w:pPr>
+      <w:r>
+        <w:rPr>
+          <w:rFonts w:ascii="Helvetica" w:hAnsi="Helvetica" w:cs="Helvetica"/>
+          <w:sz w:val="22"/>
+          <w:szCs w:val="22"/>
+        </w:rPr>
+        <w:t>  Parent: 1</w:t>
+      </w:r>
+    </w:p>
+    <w:p>
+      <w:pPr>
+        <w:tabs>
+          <w:tab w:val="left" w:pos="566"/>
+          <w:tab w:val="left" w:pos="1133"/>
+          <w:tab w:val="left" w:pos="1700"/>
+          <w:tab w:val="left" w:pos="2267"/>
+          <w:tab w:val="left" w:pos="2834"/>
+          <w:tab w:val="left" w:pos="3401"/>
+          <w:tab w:val="left" w:pos="3968"/>
+          <w:tab w:val="left" w:pos="4535"/>
+          <w:tab w:val="left" w:pos="5102"/>
+          <w:tab w:val="left" w:pos="5669"/>
+          <w:tab w:val="left" w:pos="6236"/>
+          <w:tab w:val="left" w:pos="6803"/>
+        </w:tabs>
+        <w:autoSpaceDE w:val="0"/>
+        <w:autoSpaceDN w:val="0"/>
+        <w:adjustRightInd w:val="0"/>
+        <w:rPr>
+          <w:rFonts w:ascii="Helvetica" w:hAnsi="Helvetica" w:cs="Helvetica"/>
+          <w:sz w:val="22"/>
+          <w:szCs w:val="22"/>
+        </w:rPr>
+      </w:pPr>
+      <w:r>
+        <w:rPr>
+          <w:rFonts w:ascii="Helvetica" w:hAnsi="Helvetica" w:cs="Helvetica"/>
+          <w:sz w:val="22"/>
+          <w:szCs w:val="22"/>
         </w:rPr>
         <w:t>};</w:t>
       </w:r>
@@ -1417,393 +1396,371 @@
           <w:rFonts w:ascii="Helvetica" w:hAnsi="Helvetica" w:cs="Helvetica"/>
           <w:sz w:val="22"/>
           <w:szCs w:val="22"/>
-          <w:lang w:val="en-GB"/>
-        </w:rPr>
-      </w:pPr>
-    </w:p>
-    <w:p>
-      <w:pPr>
-        <w:tabs>
-          <w:tab w:val="left" w:pos="566"/>
-          <w:tab w:val="left" w:pos="1133"/>
-          <w:tab w:val="left" w:pos="1700"/>
-          <w:tab w:val="left" w:pos="2267"/>
-          <w:tab w:val="left" w:pos="2834"/>
-          <w:tab w:val="left" w:pos="3401"/>
-          <w:tab w:val="left" w:pos="3968"/>
-          <w:tab w:val="left" w:pos="4535"/>
-          <w:tab w:val="left" w:pos="5102"/>
-          <w:tab w:val="left" w:pos="5669"/>
-          <w:tab w:val="left" w:pos="6236"/>
-          <w:tab w:val="left" w:pos="6803"/>
-        </w:tabs>
-        <w:autoSpaceDE w:val="0"/>
-        <w:autoSpaceDN w:val="0"/>
-        <w:adjustRightInd w:val="0"/>
-        <w:rPr>
-          <w:rFonts w:ascii="Helvetica" w:hAnsi="Helvetica" w:cs="Helvetica"/>
-          <w:sz w:val="22"/>
-          <w:szCs w:val="22"/>
-          <w:lang w:val="en-GB"/>
-        </w:rPr>
-      </w:pPr>
-      <w:r>
-        <w:rPr>
-          <w:rFonts w:ascii="Helvetica" w:hAnsi="Helvetica" w:cs="Helvetica"/>
-          <w:sz w:val="22"/>
-          <w:szCs w:val="22"/>
-          <w:lang w:val="en-GB"/>
-        </w:rPr>
-        <w:t>var objRole3 = {</w:t>
-      </w:r>
-    </w:p>
-    <w:p>
-      <w:pPr>
-        <w:tabs>
-          <w:tab w:val="left" w:pos="566"/>
-          <w:tab w:val="left" w:pos="1133"/>
-          <w:tab w:val="left" w:pos="1700"/>
-          <w:tab w:val="left" w:pos="2267"/>
-          <w:tab w:val="left" w:pos="2834"/>
-          <w:tab w:val="left" w:pos="3401"/>
-          <w:tab w:val="left" w:pos="3968"/>
-          <w:tab w:val="left" w:pos="4535"/>
-          <w:tab w:val="left" w:pos="5102"/>
-          <w:tab w:val="left" w:pos="5669"/>
-          <w:tab w:val="left" w:pos="6236"/>
-          <w:tab w:val="left" w:pos="6803"/>
-        </w:tabs>
-        <w:autoSpaceDE w:val="0"/>
-        <w:autoSpaceDN w:val="0"/>
-        <w:adjustRightInd w:val="0"/>
-        <w:rPr>
-          <w:rFonts w:ascii="Helvetica" w:hAnsi="Helvetica" w:cs="Helvetica"/>
-          <w:sz w:val="22"/>
-          <w:szCs w:val="22"/>
-          <w:lang w:val="en-GB"/>
-        </w:rPr>
-      </w:pPr>
-      <w:r>
-        <w:rPr>
-          <w:rFonts w:ascii="Helvetica" w:hAnsi="Helvetica" w:cs="Helvetica"/>
-          <w:sz w:val="22"/>
-          <w:szCs w:val="22"/>
-          <w:lang w:val="en-GB"/>
-        </w:rPr>
-        <w:t xml:space="preserve">  Id: 3, </w:t>
-      </w:r>
-    </w:p>
-    <w:p>
-      <w:pPr>
-        <w:tabs>
-          <w:tab w:val="left" w:pos="566"/>
-          <w:tab w:val="left" w:pos="1133"/>
-          <w:tab w:val="left" w:pos="1700"/>
-          <w:tab w:val="left" w:pos="2267"/>
-          <w:tab w:val="left" w:pos="2834"/>
-          <w:tab w:val="left" w:pos="3401"/>
-          <w:tab w:val="left" w:pos="3968"/>
-          <w:tab w:val="left" w:pos="4535"/>
-          <w:tab w:val="left" w:pos="5102"/>
-          <w:tab w:val="left" w:pos="5669"/>
-          <w:tab w:val="left" w:pos="6236"/>
-          <w:tab w:val="left" w:pos="6803"/>
-        </w:tabs>
-        <w:autoSpaceDE w:val="0"/>
-        <w:autoSpaceDN w:val="0"/>
-        <w:adjustRightInd w:val="0"/>
-        <w:rPr>
-          <w:rFonts w:ascii="Helvetica" w:hAnsi="Helvetica" w:cs="Helvetica"/>
-          <w:sz w:val="22"/>
-          <w:szCs w:val="22"/>
-          <w:lang w:val="en-GB"/>
-        </w:rPr>
-      </w:pPr>
-      <w:r>
-        <w:rPr>
-          <w:rFonts w:ascii="Helvetica" w:hAnsi="Helvetica" w:cs="Helvetica"/>
-          <w:sz w:val="22"/>
-          <w:szCs w:val="22"/>
-          <w:lang w:val="en-GB"/>
-        </w:rPr>
-        <w:t xml:space="preserve">  Name: 'Supervisor', </w:t>
-      </w:r>
-    </w:p>
-    <w:p>
-      <w:pPr>
-        <w:tabs>
-          <w:tab w:val="left" w:pos="566"/>
-          <w:tab w:val="left" w:pos="1133"/>
-          <w:tab w:val="left" w:pos="1700"/>
-          <w:tab w:val="left" w:pos="2267"/>
-          <w:tab w:val="left" w:pos="2834"/>
-          <w:tab w:val="left" w:pos="3401"/>
-          <w:tab w:val="left" w:pos="3968"/>
-          <w:tab w:val="left" w:pos="4535"/>
-          <w:tab w:val="left" w:pos="5102"/>
-          <w:tab w:val="left" w:pos="5669"/>
-          <w:tab w:val="left" w:pos="6236"/>
-          <w:tab w:val="left" w:pos="6803"/>
-        </w:tabs>
-        <w:autoSpaceDE w:val="0"/>
-        <w:autoSpaceDN w:val="0"/>
-        <w:adjustRightInd w:val="0"/>
-        <w:rPr>
-          <w:rFonts w:ascii="Helvetica" w:hAnsi="Helvetica" w:cs="Helvetica"/>
-          <w:sz w:val="22"/>
-          <w:szCs w:val="22"/>
-          <w:lang w:val="en-GB"/>
-        </w:rPr>
-      </w:pPr>
-      <w:r>
-        <w:rPr>
-          <w:rFonts w:ascii="Helvetica" w:hAnsi="Helvetica" w:cs="Helvetica"/>
-          <w:sz w:val="22"/>
-          <w:szCs w:val="22"/>
-          <w:lang w:val="en-GB"/>
-        </w:rPr>
-        <w:t xml:space="preserve">  Parent: 2</w:t>
-      </w:r>
-    </w:p>
-    <w:p>
-      <w:pPr>
-        <w:tabs>
-          <w:tab w:val="left" w:pos="566"/>
-          <w:tab w:val="left" w:pos="1133"/>
-          <w:tab w:val="left" w:pos="1700"/>
-          <w:tab w:val="left" w:pos="2267"/>
-          <w:tab w:val="left" w:pos="2834"/>
-          <w:tab w:val="left" w:pos="3401"/>
-          <w:tab w:val="left" w:pos="3968"/>
-          <w:tab w:val="left" w:pos="4535"/>
-          <w:tab w:val="left" w:pos="5102"/>
-          <w:tab w:val="left" w:pos="5669"/>
-          <w:tab w:val="left" w:pos="6236"/>
-          <w:tab w:val="left" w:pos="6803"/>
-        </w:tabs>
-        <w:autoSpaceDE w:val="0"/>
-        <w:autoSpaceDN w:val="0"/>
-        <w:adjustRightInd w:val="0"/>
-        <w:rPr>
-          <w:rFonts w:ascii="Helvetica" w:hAnsi="Helvetica" w:cs="Helvetica"/>
-          <w:sz w:val="22"/>
-          <w:szCs w:val="22"/>
-          <w:lang w:val="en-GB"/>
-        </w:rPr>
-      </w:pPr>
-      <w:r>
-        <w:rPr>
-          <w:rFonts w:ascii="Helvetica" w:hAnsi="Helvetica" w:cs="Helvetica"/>
-          <w:sz w:val="22"/>
-          <w:szCs w:val="22"/>
-          <w:lang w:val="en-GB"/>
-        </w:rPr>
-        <w:t xml:space="preserve">}; </w:t>
-      </w:r>
-    </w:p>
-    <w:p>
-      <w:pPr>
-        <w:tabs>
-          <w:tab w:val="left" w:pos="566"/>
-          <w:tab w:val="left" w:pos="1133"/>
-          <w:tab w:val="left" w:pos="1700"/>
-          <w:tab w:val="left" w:pos="2267"/>
-          <w:tab w:val="left" w:pos="2834"/>
-          <w:tab w:val="left" w:pos="3401"/>
-          <w:tab w:val="left" w:pos="3968"/>
-          <w:tab w:val="left" w:pos="4535"/>
-          <w:tab w:val="left" w:pos="5102"/>
-          <w:tab w:val="left" w:pos="5669"/>
-          <w:tab w:val="left" w:pos="6236"/>
-          <w:tab w:val="left" w:pos="6803"/>
-        </w:tabs>
-        <w:autoSpaceDE w:val="0"/>
-        <w:autoSpaceDN w:val="0"/>
-        <w:adjustRightInd w:val="0"/>
-        <w:rPr>
-          <w:rFonts w:ascii="Helvetica" w:hAnsi="Helvetica" w:cs="Helvetica"/>
-          <w:sz w:val="22"/>
-          <w:szCs w:val="22"/>
-          <w:lang w:val="en-GB"/>
-        </w:rPr>
-      </w:pPr>
-    </w:p>
-    <w:p>
-      <w:pPr>
-        <w:tabs>
-          <w:tab w:val="left" w:pos="566"/>
-          <w:tab w:val="left" w:pos="1133"/>
-          <w:tab w:val="left" w:pos="1700"/>
-          <w:tab w:val="left" w:pos="2267"/>
-          <w:tab w:val="left" w:pos="2834"/>
-          <w:tab w:val="left" w:pos="3401"/>
-          <w:tab w:val="left" w:pos="3968"/>
-          <w:tab w:val="left" w:pos="4535"/>
-          <w:tab w:val="left" w:pos="5102"/>
-          <w:tab w:val="left" w:pos="5669"/>
-          <w:tab w:val="left" w:pos="6236"/>
-          <w:tab w:val="left" w:pos="6803"/>
-        </w:tabs>
-        <w:autoSpaceDE w:val="0"/>
-        <w:autoSpaceDN w:val="0"/>
-        <w:adjustRightInd w:val="0"/>
-        <w:rPr>
-          <w:rFonts w:ascii="Helvetica" w:hAnsi="Helvetica" w:cs="Helvetica"/>
-          <w:sz w:val="22"/>
-          <w:szCs w:val="22"/>
-          <w:lang w:val="en-GB"/>
-        </w:rPr>
-      </w:pPr>
-      <w:r>
-        <w:rPr>
-          <w:rFonts w:ascii="Helvetica" w:hAnsi="Helvetica" w:cs="Helvetica"/>
-          <w:sz w:val="22"/>
-          <w:szCs w:val="22"/>
-          <w:lang w:val="en-GB"/>
-        </w:rPr>
-        <w:t xml:space="preserve">var objRole4 = { </w:t>
-      </w:r>
-    </w:p>
-    <w:p>
-      <w:pPr>
-        <w:tabs>
-          <w:tab w:val="left" w:pos="566"/>
-          <w:tab w:val="left" w:pos="1133"/>
-          <w:tab w:val="left" w:pos="1700"/>
-          <w:tab w:val="left" w:pos="2267"/>
-          <w:tab w:val="left" w:pos="2834"/>
-          <w:tab w:val="left" w:pos="3401"/>
-          <w:tab w:val="left" w:pos="3968"/>
-          <w:tab w:val="left" w:pos="4535"/>
-          <w:tab w:val="left" w:pos="5102"/>
-          <w:tab w:val="left" w:pos="5669"/>
-          <w:tab w:val="left" w:pos="6236"/>
-          <w:tab w:val="left" w:pos="6803"/>
-        </w:tabs>
-        <w:autoSpaceDE w:val="0"/>
-        <w:autoSpaceDN w:val="0"/>
-        <w:adjustRightInd w:val="0"/>
-        <w:rPr>
-          <w:rFonts w:ascii="Helvetica" w:hAnsi="Helvetica" w:cs="Helvetica"/>
-          <w:sz w:val="22"/>
-          <w:szCs w:val="22"/>
-          <w:lang w:val="en-GB"/>
-        </w:rPr>
-      </w:pPr>
-      <w:r>
-        <w:rPr>
-          <w:rFonts w:ascii="Helvetica" w:hAnsi="Helvetica" w:cs="Helvetica"/>
-          <w:sz w:val="22"/>
-          <w:szCs w:val="22"/>
-          <w:lang w:val="en-GB"/>
-        </w:rPr>
-        <w:t xml:space="preserve">  Id: 4, </w:t>
-      </w:r>
-    </w:p>
-    <w:p>
-      <w:pPr>
-        <w:tabs>
-          <w:tab w:val="left" w:pos="566"/>
-          <w:tab w:val="left" w:pos="1133"/>
-          <w:tab w:val="left" w:pos="1700"/>
-          <w:tab w:val="left" w:pos="2267"/>
-          <w:tab w:val="left" w:pos="2834"/>
-          <w:tab w:val="left" w:pos="3401"/>
-          <w:tab w:val="left" w:pos="3968"/>
-          <w:tab w:val="left" w:pos="4535"/>
-          <w:tab w:val="left" w:pos="5102"/>
-          <w:tab w:val="left" w:pos="5669"/>
-          <w:tab w:val="left" w:pos="6236"/>
-          <w:tab w:val="left" w:pos="6803"/>
-        </w:tabs>
-        <w:autoSpaceDE w:val="0"/>
-        <w:autoSpaceDN w:val="0"/>
-        <w:adjustRightInd w:val="0"/>
-        <w:rPr>
-          <w:rFonts w:ascii="Helvetica" w:hAnsi="Helvetica" w:cs="Helvetica"/>
-          <w:sz w:val="22"/>
-          <w:szCs w:val="22"/>
-          <w:lang w:val="en-GB"/>
-        </w:rPr>
-      </w:pPr>
-      <w:r>
-        <w:rPr>
-          <w:rFonts w:ascii="Helvetica" w:hAnsi="Helvetica" w:cs="Helvetica"/>
-          <w:sz w:val="22"/>
-          <w:szCs w:val="22"/>
-          <w:lang w:val="en-GB"/>
-        </w:rPr>
-        <w:t xml:space="preserve">  Name: 'Employee', </w:t>
-      </w:r>
-    </w:p>
-    <w:p>
-      <w:pPr>
-        <w:tabs>
-          <w:tab w:val="left" w:pos="566"/>
-          <w:tab w:val="left" w:pos="1133"/>
-          <w:tab w:val="left" w:pos="1700"/>
-          <w:tab w:val="left" w:pos="2267"/>
-          <w:tab w:val="left" w:pos="2834"/>
-          <w:tab w:val="left" w:pos="3401"/>
-          <w:tab w:val="left" w:pos="3968"/>
-          <w:tab w:val="left" w:pos="4535"/>
-          <w:tab w:val="left" w:pos="5102"/>
-          <w:tab w:val="left" w:pos="5669"/>
-          <w:tab w:val="left" w:pos="6236"/>
-          <w:tab w:val="left" w:pos="6803"/>
-        </w:tabs>
-        <w:autoSpaceDE w:val="0"/>
-        <w:autoSpaceDN w:val="0"/>
-        <w:adjustRightInd w:val="0"/>
-        <w:rPr>
-          <w:rFonts w:ascii="Helvetica" w:hAnsi="Helvetica" w:cs="Helvetica"/>
-          <w:sz w:val="22"/>
-          <w:szCs w:val="22"/>
-          <w:lang w:val="en-GB"/>
-        </w:rPr>
-      </w:pPr>
-      <w:r>
-        <w:rPr>
-          <w:rFonts w:ascii="Helvetica" w:hAnsi="Helvetica" w:cs="Helvetica"/>
-          <w:sz w:val="22"/>
-          <w:szCs w:val="22"/>
-          <w:lang w:val="en-GB"/>
-        </w:rPr>
-        <w:t xml:space="preserve">  Parent: 3 </w:t>
-      </w:r>
-    </w:p>
-    <w:p>
-      <w:pPr>
-        <w:tabs>
-          <w:tab w:val="left" w:pos="566"/>
-          <w:tab w:val="left" w:pos="1133"/>
-          <w:tab w:val="left" w:pos="1700"/>
-          <w:tab w:val="left" w:pos="2267"/>
-          <w:tab w:val="left" w:pos="2834"/>
-          <w:tab w:val="left" w:pos="3401"/>
-          <w:tab w:val="left" w:pos="3968"/>
-          <w:tab w:val="left" w:pos="4535"/>
-          <w:tab w:val="left" w:pos="5102"/>
-          <w:tab w:val="left" w:pos="5669"/>
-          <w:tab w:val="left" w:pos="6236"/>
-          <w:tab w:val="left" w:pos="6803"/>
-        </w:tabs>
-        <w:autoSpaceDE w:val="0"/>
-        <w:autoSpaceDN w:val="0"/>
-        <w:adjustRightInd w:val="0"/>
-        <w:rPr>
-          <w:rFonts w:ascii="Helvetica" w:hAnsi="Helvetica" w:cs="Helvetica"/>
-          <w:sz w:val="22"/>
-          <w:szCs w:val="22"/>
-          <w:lang w:val="en-GB"/>
-        </w:rPr>
-      </w:pPr>
-      <w:r>
-        <w:rPr>
-          <w:rFonts w:ascii="Helvetica" w:hAnsi="Helvetica" w:cs="Helvetica"/>
-          <w:sz w:val="22"/>
-          <w:szCs w:val="22"/>
-          <w:lang w:val="en-GB"/>
+        </w:rPr>
+      </w:pPr>
+    </w:p>
+    <w:p>
+      <w:pPr>
+        <w:tabs>
+          <w:tab w:val="left" w:pos="566"/>
+          <w:tab w:val="left" w:pos="1133"/>
+          <w:tab w:val="left" w:pos="1700"/>
+          <w:tab w:val="left" w:pos="2267"/>
+          <w:tab w:val="left" w:pos="2834"/>
+          <w:tab w:val="left" w:pos="3401"/>
+          <w:tab w:val="left" w:pos="3968"/>
+          <w:tab w:val="left" w:pos="4535"/>
+          <w:tab w:val="left" w:pos="5102"/>
+          <w:tab w:val="left" w:pos="5669"/>
+          <w:tab w:val="left" w:pos="6236"/>
+          <w:tab w:val="left" w:pos="6803"/>
+        </w:tabs>
+        <w:autoSpaceDE w:val="0"/>
+        <w:autoSpaceDN w:val="0"/>
+        <w:adjustRightInd w:val="0"/>
+        <w:rPr>
+          <w:rFonts w:ascii="Helvetica" w:hAnsi="Helvetica" w:cs="Helvetica"/>
+          <w:sz w:val="22"/>
+          <w:szCs w:val="22"/>
+        </w:rPr>
+      </w:pPr>
+      <w:r>
+        <w:rPr>
+          <w:rFonts w:ascii="Helvetica" w:hAnsi="Helvetica" w:cs="Helvetica"/>
+          <w:sz w:val="22"/>
+          <w:szCs w:val="22"/>
+        </w:rPr>
+        <w:t>var objRole3 = {</w:t>
+      </w:r>
+    </w:p>
+    <w:p>
+      <w:pPr>
+        <w:tabs>
+          <w:tab w:val="left" w:pos="566"/>
+          <w:tab w:val="left" w:pos="1133"/>
+          <w:tab w:val="left" w:pos="1700"/>
+          <w:tab w:val="left" w:pos="2267"/>
+          <w:tab w:val="left" w:pos="2834"/>
+          <w:tab w:val="left" w:pos="3401"/>
+          <w:tab w:val="left" w:pos="3968"/>
+          <w:tab w:val="left" w:pos="4535"/>
+          <w:tab w:val="left" w:pos="5102"/>
+          <w:tab w:val="left" w:pos="5669"/>
+          <w:tab w:val="left" w:pos="6236"/>
+          <w:tab w:val="left" w:pos="6803"/>
+        </w:tabs>
+        <w:autoSpaceDE w:val="0"/>
+        <w:autoSpaceDN w:val="0"/>
+        <w:adjustRightInd w:val="0"/>
+        <w:rPr>
+          <w:rFonts w:ascii="Helvetica" w:hAnsi="Helvetica" w:cs="Helvetica"/>
+          <w:sz w:val="22"/>
+          <w:szCs w:val="22"/>
+        </w:rPr>
+      </w:pPr>
+      <w:r>
+        <w:rPr>
+          <w:rFonts w:ascii="Helvetica" w:hAnsi="Helvetica" w:cs="Helvetica"/>
+          <w:sz w:val="22"/>
+          <w:szCs w:val="22"/>
+        </w:rPr>
+        <w:t>  Id: 3, </w:t>
+      </w:r>
+    </w:p>
+    <w:p>
+      <w:pPr>
+        <w:tabs>
+          <w:tab w:val="left" w:pos="566"/>
+          <w:tab w:val="left" w:pos="1133"/>
+          <w:tab w:val="left" w:pos="1700"/>
+          <w:tab w:val="left" w:pos="2267"/>
+          <w:tab w:val="left" w:pos="2834"/>
+          <w:tab w:val="left" w:pos="3401"/>
+          <w:tab w:val="left" w:pos="3968"/>
+          <w:tab w:val="left" w:pos="4535"/>
+          <w:tab w:val="left" w:pos="5102"/>
+          <w:tab w:val="left" w:pos="5669"/>
+          <w:tab w:val="left" w:pos="6236"/>
+          <w:tab w:val="left" w:pos="6803"/>
+        </w:tabs>
+        <w:autoSpaceDE w:val="0"/>
+        <w:autoSpaceDN w:val="0"/>
+        <w:adjustRightInd w:val="0"/>
+        <w:rPr>
+          <w:rFonts w:ascii="Helvetica" w:hAnsi="Helvetica" w:cs="Helvetica"/>
+          <w:sz w:val="22"/>
+          <w:szCs w:val="22"/>
+        </w:rPr>
+      </w:pPr>
+      <w:r>
+        <w:rPr>
+          <w:rFonts w:ascii="Helvetica" w:hAnsi="Helvetica" w:cs="Helvetica"/>
+          <w:sz w:val="22"/>
+          <w:szCs w:val="22"/>
+        </w:rPr>
+        <w:t>  Name: 'Supervisor', </w:t>
+      </w:r>
+    </w:p>
+    <w:p>
+      <w:pPr>
+        <w:tabs>
+          <w:tab w:val="left" w:pos="566"/>
+          <w:tab w:val="left" w:pos="1133"/>
+          <w:tab w:val="left" w:pos="1700"/>
+          <w:tab w:val="left" w:pos="2267"/>
+          <w:tab w:val="left" w:pos="2834"/>
+          <w:tab w:val="left" w:pos="3401"/>
+          <w:tab w:val="left" w:pos="3968"/>
+          <w:tab w:val="left" w:pos="4535"/>
+          <w:tab w:val="left" w:pos="5102"/>
+          <w:tab w:val="left" w:pos="5669"/>
+          <w:tab w:val="left" w:pos="6236"/>
+          <w:tab w:val="left" w:pos="6803"/>
+        </w:tabs>
+        <w:autoSpaceDE w:val="0"/>
+        <w:autoSpaceDN w:val="0"/>
+        <w:adjustRightInd w:val="0"/>
+        <w:rPr>
+          <w:rFonts w:ascii="Helvetica" w:hAnsi="Helvetica" w:cs="Helvetica"/>
+          <w:sz w:val="22"/>
+          <w:szCs w:val="22"/>
+        </w:rPr>
+      </w:pPr>
+      <w:r>
+        <w:rPr>
+          <w:rFonts w:ascii="Helvetica" w:hAnsi="Helvetica" w:cs="Helvetica"/>
+          <w:sz w:val="22"/>
+          <w:szCs w:val="22"/>
+        </w:rPr>
+        <w:t>  Parent: 2</w:t>
+      </w:r>
+    </w:p>
+    <w:p>
+      <w:pPr>
+        <w:tabs>
+          <w:tab w:val="left" w:pos="566"/>
+          <w:tab w:val="left" w:pos="1133"/>
+          <w:tab w:val="left" w:pos="1700"/>
+          <w:tab w:val="left" w:pos="2267"/>
+          <w:tab w:val="left" w:pos="2834"/>
+          <w:tab w:val="left" w:pos="3401"/>
+          <w:tab w:val="left" w:pos="3968"/>
+          <w:tab w:val="left" w:pos="4535"/>
+          <w:tab w:val="left" w:pos="5102"/>
+          <w:tab w:val="left" w:pos="5669"/>
+          <w:tab w:val="left" w:pos="6236"/>
+          <w:tab w:val="left" w:pos="6803"/>
+        </w:tabs>
+        <w:autoSpaceDE w:val="0"/>
+        <w:autoSpaceDN w:val="0"/>
+        <w:adjustRightInd w:val="0"/>
+        <w:rPr>
+          <w:rFonts w:ascii="Helvetica" w:hAnsi="Helvetica" w:cs="Helvetica"/>
+          <w:sz w:val="22"/>
+          <w:szCs w:val="22"/>
+        </w:rPr>
+      </w:pPr>
+      <w:r>
+        <w:rPr>
+          <w:rFonts w:ascii="Helvetica" w:hAnsi="Helvetica" w:cs="Helvetica"/>
+          <w:sz w:val="22"/>
+          <w:szCs w:val="22"/>
+        </w:rPr>
+        <w:t>}; </w:t>
+      </w:r>
+    </w:p>
+    <w:p>
+      <w:pPr>
+        <w:tabs>
+          <w:tab w:val="left" w:pos="566"/>
+          <w:tab w:val="left" w:pos="1133"/>
+          <w:tab w:val="left" w:pos="1700"/>
+          <w:tab w:val="left" w:pos="2267"/>
+          <w:tab w:val="left" w:pos="2834"/>
+          <w:tab w:val="left" w:pos="3401"/>
+          <w:tab w:val="left" w:pos="3968"/>
+          <w:tab w:val="left" w:pos="4535"/>
+          <w:tab w:val="left" w:pos="5102"/>
+          <w:tab w:val="left" w:pos="5669"/>
+          <w:tab w:val="left" w:pos="6236"/>
+          <w:tab w:val="left" w:pos="6803"/>
+        </w:tabs>
+        <w:autoSpaceDE w:val="0"/>
+        <w:autoSpaceDN w:val="0"/>
+        <w:adjustRightInd w:val="0"/>
+        <w:rPr>
+          <w:rFonts w:ascii="Helvetica" w:hAnsi="Helvetica" w:cs="Helvetica"/>
+          <w:sz w:val="22"/>
+          <w:szCs w:val="22"/>
+        </w:rPr>
+      </w:pPr>
+    </w:p>
+    <w:p>
+      <w:pPr>
+        <w:tabs>
+          <w:tab w:val="left" w:pos="566"/>
+          <w:tab w:val="left" w:pos="1133"/>
+          <w:tab w:val="left" w:pos="1700"/>
+          <w:tab w:val="left" w:pos="2267"/>
+          <w:tab w:val="left" w:pos="2834"/>
+          <w:tab w:val="left" w:pos="3401"/>
+          <w:tab w:val="left" w:pos="3968"/>
+          <w:tab w:val="left" w:pos="4535"/>
+          <w:tab w:val="left" w:pos="5102"/>
+          <w:tab w:val="left" w:pos="5669"/>
+          <w:tab w:val="left" w:pos="6236"/>
+          <w:tab w:val="left" w:pos="6803"/>
+        </w:tabs>
+        <w:autoSpaceDE w:val="0"/>
+        <w:autoSpaceDN w:val="0"/>
+        <w:adjustRightInd w:val="0"/>
+        <w:rPr>
+          <w:rFonts w:ascii="Helvetica" w:hAnsi="Helvetica" w:cs="Helvetica"/>
+          <w:sz w:val="22"/>
+          <w:szCs w:val="22"/>
+        </w:rPr>
+      </w:pPr>
+      <w:r>
+        <w:rPr>
+          <w:rFonts w:ascii="Helvetica" w:hAnsi="Helvetica" w:cs="Helvetica"/>
+          <w:sz w:val="22"/>
+          <w:szCs w:val="22"/>
+        </w:rPr>
+        <w:t>var objRole4 = { </w:t>
+      </w:r>
+    </w:p>
+    <w:p>
+      <w:pPr>
+        <w:tabs>
+          <w:tab w:val="left" w:pos="566"/>
+          <w:tab w:val="left" w:pos="1133"/>
+          <w:tab w:val="left" w:pos="1700"/>
+          <w:tab w:val="left" w:pos="2267"/>
+          <w:tab w:val="left" w:pos="2834"/>
+          <w:tab w:val="left" w:pos="3401"/>
+          <w:tab w:val="left" w:pos="3968"/>
+          <w:tab w:val="left" w:pos="4535"/>
+          <w:tab w:val="left" w:pos="5102"/>
+          <w:tab w:val="left" w:pos="5669"/>
+          <w:tab w:val="left" w:pos="6236"/>
+          <w:tab w:val="left" w:pos="6803"/>
+        </w:tabs>
+        <w:autoSpaceDE w:val="0"/>
+        <w:autoSpaceDN w:val="0"/>
+        <w:adjustRightInd w:val="0"/>
+        <w:rPr>
+          <w:rFonts w:ascii="Helvetica" w:hAnsi="Helvetica" w:cs="Helvetica"/>
+          <w:sz w:val="22"/>
+          <w:szCs w:val="22"/>
+        </w:rPr>
+      </w:pPr>
+      <w:r>
+        <w:rPr>
+          <w:rFonts w:ascii="Helvetica" w:hAnsi="Helvetica" w:cs="Helvetica"/>
+          <w:sz w:val="22"/>
+          <w:szCs w:val="22"/>
+        </w:rPr>
+        <w:t>  Id: 4, </w:t>
+      </w:r>
+    </w:p>
+    <w:p>
+      <w:pPr>
+        <w:tabs>
+          <w:tab w:val="left" w:pos="566"/>
+          <w:tab w:val="left" w:pos="1133"/>
+          <w:tab w:val="left" w:pos="1700"/>
+          <w:tab w:val="left" w:pos="2267"/>
+          <w:tab w:val="left" w:pos="2834"/>
+          <w:tab w:val="left" w:pos="3401"/>
+          <w:tab w:val="left" w:pos="3968"/>
+          <w:tab w:val="left" w:pos="4535"/>
+          <w:tab w:val="left" w:pos="5102"/>
+          <w:tab w:val="left" w:pos="5669"/>
+          <w:tab w:val="left" w:pos="6236"/>
+          <w:tab w:val="left" w:pos="6803"/>
+        </w:tabs>
+        <w:autoSpaceDE w:val="0"/>
+        <w:autoSpaceDN w:val="0"/>
+        <w:adjustRightInd w:val="0"/>
+        <w:rPr>
+          <w:rFonts w:ascii="Helvetica" w:hAnsi="Helvetica" w:cs="Helvetica"/>
+          <w:sz w:val="22"/>
+          <w:szCs w:val="22"/>
+        </w:rPr>
+      </w:pPr>
+      <w:r>
+        <w:rPr>
+          <w:rFonts w:ascii="Helvetica" w:hAnsi="Helvetica" w:cs="Helvetica"/>
+          <w:sz w:val="22"/>
+          <w:szCs w:val="22"/>
+        </w:rPr>
+        <w:t>  Name: 'Employee', </w:t>
+      </w:r>
+    </w:p>
+    <w:p>
+      <w:pPr>
+        <w:tabs>
+          <w:tab w:val="left" w:pos="566"/>
+          <w:tab w:val="left" w:pos="1133"/>
+          <w:tab w:val="left" w:pos="1700"/>
+          <w:tab w:val="left" w:pos="2267"/>
+          <w:tab w:val="left" w:pos="2834"/>
+          <w:tab w:val="left" w:pos="3401"/>
+          <w:tab w:val="left" w:pos="3968"/>
+          <w:tab w:val="left" w:pos="4535"/>
+          <w:tab w:val="left" w:pos="5102"/>
+          <w:tab w:val="left" w:pos="5669"/>
+          <w:tab w:val="left" w:pos="6236"/>
+          <w:tab w:val="left" w:pos="6803"/>
+        </w:tabs>
+        <w:autoSpaceDE w:val="0"/>
+        <w:autoSpaceDN w:val="0"/>
+        <w:adjustRightInd w:val="0"/>
+        <w:rPr>
+          <w:rFonts w:ascii="Helvetica" w:hAnsi="Helvetica" w:cs="Helvetica"/>
+          <w:sz w:val="22"/>
+          <w:szCs w:val="22"/>
+        </w:rPr>
+      </w:pPr>
+      <w:r>
+        <w:rPr>
+          <w:rFonts w:ascii="Helvetica" w:hAnsi="Helvetica" w:cs="Helvetica"/>
+          <w:sz w:val="22"/>
+          <w:szCs w:val="22"/>
+        </w:rPr>
+        <w:t>  Parent: 3 </w:t>
+      </w:r>
+    </w:p>
+    <w:p>
+      <w:pPr>
+        <w:tabs>
+          <w:tab w:val="left" w:pos="566"/>
+          <w:tab w:val="left" w:pos="1133"/>
+          <w:tab w:val="left" w:pos="1700"/>
+          <w:tab w:val="left" w:pos="2267"/>
+          <w:tab w:val="left" w:pos="2834"/>
+          <w:tab w:val="left" w:pos="3401"/>
+          <w:tab w:val="left" w:pos="3968"/>
+          <w:tab w:val="left" w:pos="4535"/>
+          <w:tab w:val="left" w:pos="5102"/>
+          <w:tab w:val="left" w:pos="5669"/>
+          <w:tab w:val="left" w:pos="6236"/>
+          <w:tab w:val="left" w:pos="6803"/>
+        </w:tabs>
+        <w:autoSpaceDE w:val="0"/>
+        <w:autoSpaceDN w:val="0"/>
+        <w:adjustRightInd w:val="0"/>
+        <w:rPr>
+          <w:rFonts w:ascii="Helvetica" w:hAnsi="Helvetica" w:cs="Helvetica"/>
+          <w:sz w:val="22"/>
+          <w:szCs w:val="22"/>
+        </w:rPr>
+      </w:pPr>
+      <w:r>
+        <w:rPr>
+          <w:rFonts w:ascii="Helvetica" w:hAnsi="Helvetica" w:cs="Helvetica"/>
+          <w:sz w:val="22"/>
+          <w:szCs w:val="22"/>
         </w:rPr>
         <w:t>};</w:t>
       </w:r>
@@ -1831,1258 +1788,1218 @@
           <w:rFonts w:ascii="Helvetica" w:hAnsi="Helvetica" w:cs="Helvetica"/>
           <w:sz w:val="22"/>
           <w:szCs w:val="22"/>
-          <w:lang w:val="en-GB"/>
-        </w:rPr>
-      </w:pPr>
-    </w:p>
-    <w:p>
-      <w:pPr>
-        <w:tabs>
-          <w:tab w:val="left" w:pos="566"/>
-          <w:tab w:val="left" w:pos="1133"/>
-          <w:tab w:val="left" w:pos="1700"/>
-          <w:tab w:val="left" w:pos="2267"/>
-          <w:tab w:val="left" w:pos="2834"/>
-          <w:tab w:val="left" w:pos="3401"/>
-          <w:tab w:val="left" w:pos="3968"/>
-          <w:tab w:val="left" w:pos="4535"/>
-          <w:tab w:val="left" w:pos="5102"/>
-          <w:tab w:val="left" w:pos="5669"/>
-          <w:tab w:val="left" w:pos="6236"/>
-          <w:tab w:val="left" w:pos="6803"/>
-        </w:tabs>
-        <w:autoSpaceDE w:val="0"/>
-        <w:autoSpaceDN w:val="0"/>
-        <w:adjustRightInd w:val="0"/>
-        <w:rPr>
-          <w:rFonts w:ascii="Helvetica" w:hAnsi="Helvetica" w:cs="Helvetica"/>
-          <w:sz w:val="22"/>
-          <w:szCs w:val="22"/>
-          <w:lang w:val="en-GB"/>
-        </w:rPr>
-      </w:pPr>
-      <w:r>
-        <w:rPr>
-          <w:rFonts w:ascii="Helvetica" w:hAnsi="Helvetica" w:cs="Helvetica"/>
-          <w:sz w:val="22"/>
-          <w:szCs w:val="22"/>
-          <w:lang w:val="en-GB"/>
-        </w:rPr>
-        <w:t>//Array with objects</w:t>
-      </w:r>
-    </w:p>
-    <w:p>
-      <w:pPr>
-        <w:tabs>
-          <w:tab w:val="left" w:pos="566"/>
-          <w:tab w:val="left" w:pos="1133"/>
-          <w:tab w:val="left" w:pos="1700"/>
-          <w:tab w:val="left" w:pos="2267"/>
-          <w:tab w:val="left" w:pos="2834"/>
-          <w:tab w:val="left" w:pos="3401"/>
-          <w:tab w:val="left" w:pos="3968"/>
-          <w:tab w:val="left" w:pos="4535"/>
-          <w:tab w:val="left" w:pos="5102"/>
-          <w:tab w:val="left" w:pos="5669"/>
-          <w:tab w:val="left" w:pos="6236"/>
-          <w:tab w:val="left" w:pos="6803"/>
-        </w:tabs>
-        <w:autoSpaceDE w:val="0"/>
-        <w:autoSpaceDN w:val="0"/>
-        <w:adjustRightInd w:val="0"/>
-        <w:rPr>
-          <w:rFonts w:ascii="Helvetica" w:hAnsi="Helvetica" w:cs="Helvetica"/>
-          <w:sz w:val="22"/>
-          <w:szCs w:val="22"/>
-          <w:lang w:val="en-GB"/>
-        </w:rPr>
-      </w:pPr>
-      <w:r>
-        <w:rPr>
-          <w:rFonts w:ascii="Helvetica" w:hAnsi="Helvetica" w:cs="Helvetica"/>
-          <w:sz w:val="22"/>
-          <w:szCs w:val="22"/>
-          <w:lang w:val="en-GB"/>
-        </w:rPr>
-        <w:t>const roles = [objRole1, objRole2, objRole3, objRole4];</w:t>
-      </w:r>
-    </w:p>
-    <w:p>
-      <w:pPr>
-        <w:tabs>
-          <w:tab w:val="left" w:pos="566"/>
-          <w:tab w:val="left" w:pos="1133"/>
-          <w:tab w:val="left" w:pos="1700"/>
-          <w:tab w:val="left" w:pos="2267"/>
-          <w:tab w:val="left" w:pos="2834"/>
-          <w:tab w:val="left" w:pos="3401"/>
-          <w:tab w:val="left" w:pos="3968"/>
-          <w:tab w:val="left" w:pos="4535"/>
-          <w:tab w:val="left" w:pos="5102"/>
-          <w:tab w:val="left" w:pos="5669"/>
-          <w:tab w:val="left" w:pos="6236"/>
-          <w:tab w:val="left" w:pos="6803"/>
-        </w:tabs>
-        <w:autoSpaceDE w:val="0"/>
-        <w:autoSpaceDN w:val="0"/>
-        <w:adjustRightInd w:val="0"/>
-        <w:rPr>
-          <w:rFonts w:ascii="Helvetica" w:hAnsi="Helvetica" w:cs="Helvetica"/>
-          <w:sz w:val="22"/>
-          <w:szCs w:val="22"/>
-          <w:lang w:val="en-GB"/>
-        </w:rPr>
-      </w:pPr>
-    </w:p>
-    <w:p>
-      <w:pPr>
-        <w:tabs>
-          <w:tab w:val="left" w:pos="566"/>
-          <w:tab w:val="left" w:pos="1133"/>
-          <w:tab w:val="left" w:pos="1700"/>
-          <w:tab w:val="left" w:pos="2267"/>
-          <w:tab w:val="left" w:pos="2834"/>
-          <w:tab w:val="left" w:pos="3401"/>
-          <w:tab w:val="left" w:pos="3968"/>
-          <w:tab w:val="left" w:pos="4535"/>
-          <w:tab w:val="left" w:pos="5102"/>
-          <w:tab w:val="left" w:pos="5669"/>
-          <w:tab w:val="left" w:pos="6236"/>
-          <w:tab w:val="left" w:pos="6803"/>
-        </w:tabs>
-        <w:autoSpaceDE w:val="0"/>
-        <w:autoSpaceDN w:val="0"/>
-        <w:adjustRightInd w:val="0"/>
-        <w:rPr>
-          <w:rFonts w:ascii="Helvetica" w:hAnsi="Helvetica" w:cs="Helvetica"/>
-          <w:sz w:val="22"/>
-          <w:szCs w:val="22"/>
-          <w:lang w:val="en-GB"/>
-        </w:rPr>
-      </w:pPr>
-      <w:r>
-        <w:rPr>
-          <w:rFonts w:ascii="Helvetica" w:hAnsi="Helvetica" w:cs="Helvetica"/>
-          <w:sz w:val="22"/>
-          <w:szCs w:val="22"/>
-          <w:lang w:val="en-GB"/>
-        </w:rPr>
-        <w:t>//Button Event</w:t>
-      </w:r>
-    </w:p>
-    <w:p>
-      <w:pPr>
-        <w:tabs>
-          <w:tab w:val="left" w:pos="566"/>
-          <w:tab w:val="left" w:pos="1133"/>
-          <w:tab w:val="left" w:pos="1700"/>
-          <w:tab w:val="left" w:pos="2267"/>
-          <w:tab w:val="left" w:pos="2834"/>
-          <w:tab w:val="left" w:pos="3401"/>
-          <w:tab w:val="left" w:pos="3968"/>
-          <w:tab w:val="left" w:pos="4535"/>
-          <w:tab w:val="left" w:pos="5102"/>
-          <w:tab w:val="left" w:pos="5669"/>
-          <w:tab w:val="left" w:pos="6236"/>
-          <w:tab w:val="left" w:pos="6803"/>
-        </w:tabs>
-        <w:autoSpaceDE w:val="0"/>
-        <w:autoSpaceDN w:val="0"/>
-        <w:adjustRightInd w:val="0"/>
-        <w:rPr>
-          <w:rFonts w:ascii="Helvetica" w:hAnsi="Helvetica" w:cs="Helvetica"/>
-          <w:sz w:val="22"/>
-          <w:szCs w:val="22"/>
-          <w:lang w:val="en-GB"/>
-        </w:rPr>
-      </w:pPr>
-      <w:r>
-        <w:rPr>
-          <w:rFonts w:ascii="Helvetica" w:hAnsi="Helvetica" w:cs="Helvetica"/>
-          <w:sz w:val="22"/>
-          <w:szCs w:val="22"/>
-          <w:lang w:val="en-GB"/>
-        </w:rPr>
-        <w:t>var user = document.getElementById("users");</w:t>
-      </w:r>
-    </w:p>
-    <w:p>
-      <w:pPr>
-        <w:tabs>
-          <w:tab w:val="left" w:pos="566"/>
-          <w:tab w:val="left" w:pos="1133"/>
-          <w:tab w:val="left" w:pos="1700"/>
-          <w:tab w:val="left" w:pos="2267"/>
-          <w:tab w:val="left" w:pos="2834"/>
-          <w:tab w:val="left" w:pos="3401"/>
-          <w:tab w:val="left" w:pos="3968"/>
-          <w:tab w:val="left" w:pos="4535"/>
-          <w:tab w:val="left" w:pos="5102"/>
-          <w:tab w:val="left" w:pos="5669"/>
-          <w:tab w:val="left" w:pos="6236"/>
-          <w:tab w:val="left" w:pos="6803"/>
-        </w:tabs>
-        <w:autoSpaceDE w:val="0"/>
-        <w:autoSpaceDN w:val="0"/>
-        <w:adjustRightInd w:val="0"/>
-        <w:rPr>
-          <w:rFonts w:ascii="Helvetica" w:hAnsi="Helvetica" w:cs="Helvetica"/>
-          <w:sz w:val="22"/>
-          <w:szCs w:val="22"/>
-          <w:lang w:val="en-GB"/>
-        </w:rPr>
-      </w:pPr>
-    </w:p>
-    <w:p>
-      <w:pPr>
-        <w:tabs>
-          <w:tab w:val="left" w:pos="566"/>
-          <w:tab w:val="left" w:pos="1133"/>
-          <w:tab w:val="left" w:pos="1700"/>
-          <w:tab w:val="left" w:pos="2267"/>
-          <w:tab w:val="left" w:pos="2834"/>
-          <w:tab w:val="left" w:pos="3401"/>
-          <w:tab w:val="left" w:pos="3968"/>
-          <w:tab w:val="left" w:pos="4535"/>
-          <w:tab w:val="left" w:pos="5102"/>
-          <w:tab w:val="left" w:pos="5669"/>
-          <w:tab w:val="left" w:pos="6236"/>
-          <w:tab w:val="left" w:pos="6803"/>
-        </w:tabs>
-        <w:autoSpaceDE w:val="0"/>
-        <w:autoSpaceDN w:val="0"/>
-        <w:adjustRightInd w:val="0"/>
-        <w:rPr>
-          <w:rFonts w:ascii="Helvetica" w:hAnsi="Helvetica" w:cs="Helvetica"/>
-          <w:sz w:val="22"/>
-          <w:szCs w:val="22"/>
-          <w:lang w:val="en-GB"/>
-        </w:rPr>
-      </w:pPr>
-      <w:r>
-        <w:rPr>
-          <w:rFonts w:ascii="Helvetica" w:hAnsi="Helvetica" w:cs="Helvetica"/>
-          <w:sz w:val="22"/>
-          <w:szCs w:val="22"/>
-          <w:lang w:val="en-GB"/>
+        </w:rPr>
+      </w:pPr>
+    </w:p>
+    <w:p>
+      <w:pPr>
+        <w:tabs>
+          <w:tab w:val="left" w:pos="566"/>
+          <w:tab w:val="left" w:pos="1133"/>
+          <w:tab w:val="left" w:pos="1700"/>
+          <w:tab w:val="left" w:pos="2267"/>
+          <w:tab w:val="left" w:pos="2834"/>
+          <w:tab w:val="left" w:pos="3401"/>
+          <w:tab w:val="left" w:pos="3968"/>
+          <w:tab w:val="left" w:pos="4535"/>
+          <w:tab w:val="left" w:pos="5102"/>
+          <w:tab w:val="left" w:pos="5669"/>
+          <w:tab w:val="left" w:pos="6236"/>
+          <w:tab w:val="left" w:pos="6803"/>
+        </w:tabs>
+        <w:autoSpaceDE w:val="0"/>
+        <w:autoSpaceDN w:val="0"/>
+        <w:adjustRightInd w:val="0"/>
+        <w:rPr>
+          <w:rFonts w:ascii="Helvetica" w:hAnsi="Helvetica" w:cs="Helvetica"/>
+          <w:sz w:val="22"/>
+          <w:szCs w:val="22"/>
+        </w:rPr>
+      </w:pPr>
+      <w:r>
+        <w:rPr>
+          <w:rFonts w:ascii="Helvetica" w:hAnsi="Helvetica" w:cs="Helvetica"/>
+          <w:sz w:val="22"/>
+          <w:szCs w:val="22"/>
+        </w:rPr>
+        <w:t>//Array with objects</w:t>
+      </w:r>
+    </w:p>
+    <w:p>
+      <w:pPr>
+        <w:tabs>
+          <w:tab w:val="left" w:pos="566"/>
+          <w:tab w:val="left" w:pos="1133"/>
+          <w:tab w:val="left" w:pos="1700"/>
+          <w:tab w:val="left" w:pos="2267"/>
+          <w:tab w:val="left" w:pos="2834"/>
+          <w:tab w:val="left" w:pos="3401"/>
+          <w:tab w:val="left" w:pos="3968"/>
+          <w:tab w:val="left" w:pos="4535"/>
+          <w:tab w:val="left" w:pos="5102"/>
+          <w:tab w:val="left" w:pos="5669"/>
+          <w:tab w:val="left" w:pos="6236"/>
+          <w:tab w:val="left" w:pos="6803"/>
+        </w:tabs>
+        <w:autoSpaceDE w:val="0"/>
+        <w:autoSpaceDN w:val="0"/>
+        <w:adjustRightInd w:val="0"/>
+        <w:rPr>
+          <w:rFonts w:ascii="Helvetica" w:hAnsi="Helvetica" w:cs="Helvetica"/>
+          <w:sz w:val="22"/>
+          <w:szCs w:val="22"/>
+        </w:rPr>
+      </w:pPr>
+      <w:r>
+        <w:rPr>
+          <w:rFonts w:ascii="Helvetica" w:hAnsi="Helvetica" w:cs="Helvetica"/>
+          <w:sz w:val="22"/>
+          <w:szCs w:val="22"/>
+        </w:rPr>
+        <w:t>const roles = [objRole1, objRole2, objRole3, objRole4];</w:t>
+      </w:r>
+    </w:p>
+    <w:p>
+      <w:pPr>
+        <w:tabs>
+          <w:tab w:val="left" w:pos="566"/>
+          <w:tab w:val="left" w:pos="1133"/>
+          <w:tab w:val="left" w:pos="1700"/>
+          <w:tab w:val="left" w:pos="2267"/>
+          <w:tab w:val="left" w:pos="2834"/>
+          <w:tab w:val="left" w:pos="3401"/>
+          <w:tab w:val="left" w:pos="3968"/>
+          <w:tab w:val="left" w:pos="4535"/>
+          <w:tab w:val="left" w:pos="5102"/>
+          <w:tab w:val="left" w:pos="5669"/>
+          <w:tab w:val="left" w:pos="6236"/>
+          <w:tab w:val="left" w:pos="6803"/>
+        </w:tabs>
+        <w:autoSpaceDE w:val="0"/>
+        <w:autoSpaceDN w:val="0"/>
+        <w:adjustRightInd w:val="0"/>
+        <w:rPr>
+          <w:rFonts w:ascii="Helvetica" w:hAnsi="Helvetica" w:cs="Helvetica"/>
+          <w:sz w:val="22"/>
+          <w:szCs w:val="22"/>
+        </w:rPr>
+      </w:pPr>
+    </w:p>
+    <w:p>
+      <w:pPr>
+        <w:tabs>
+          <w:tab w:val="left" w:pos="566"/>
+          <w:tab w:val="left" w:pos="1133"/>
+          <w:tab w:val="left" w:pos="1700"/>
+          <w:tab w:val="left" w:pos="2267"/>
+          <w:tab w:val="left" w:pos="2834"/>
+          <w:tab w:val="left" w:pos="3401"/>
+          <w:tab w:val="left" w:pos="3968"/>
+          <w:tab w:val="left" w:pos="4535"/>
+          <w:tab w:val="left" w:pos="5102"/>
+          <w:tab w:val="left" w:pos="5669"/>
+          <w:tab w:val="left" w:pos="6236"/>
+          <w:tab w:val="left" w:pos="6803"/>
+        </w:tabs>
+        <w:autoSpaceDE w:val="0"/>
+        <w:autoSpaceDN w:val="0"/>
+        <w:adjustRightInd w:val="0"/>
+        <w:rPr>
+          <w:rFonts w:ascii="Helvetica" w:hAnsi="Helvetica" w:cs="Helvetica"/>
+          <w:sz w:val="22"/>
+          <w:szCs w:val="22"/>
+        </w:rPr>
+      </w:pPr>
+      <w:r>
+        <w:rPr>
+          <w:rFonts w:ascii="Helvetica" w:hAnsi="Helvetica" w:cs="Helvetica"/>
+          <w:sz w:val="22"/>
+          <w:szCs w:val="22"/>
+        </w:rPr>
+        <w:t>//Button Event</w:t>
+      </w:r>
+    </w:p>
+    <w:p>
+      <w:pPr>
+        <w:tabs>
+          <w:tab w:val="left" w:pos="566"/>
+          <w:tab w:val="left" w:pos="1133"/>
+          <w:tab w:val="left" w:pos="1700"/>
+          <w:tab w:val="left" w:pos="2267"/>
+          <w:tab w:val="left" w:pos="2834"/>
+          <w:tab w:val="left" w:pos="3401"/>
+          <w:tab w:val="left" w:pos="3968"/>
+          <w:tab w:val="left" w:pos="4535"/>
+          <w:tab w:val="left" w:pos="5102"/>
+          <w:tab w:val="left" w:pos="5669"/>
+          <w:tab w:val="left" w:pos="6236"/>
+          <w:tab w:val="left" w:pos="6803"/>
+        </w:tabs>
+        <w:autoSpaceDE w:val="0"/>
+        <w:autoSpaceDN w:val="0"/>
+        <w:adjustRightInd w:val="0"/>
+        <w:rPr>
+          <w:rFonts w:ascii="Helvetica" w:hAnsi="Helvetica" w:cs="Helvetica"/>
+          <w:sz w:val="22"/>
+          <w:szCs w:val="22"/>
+        </w:rPr>
+      </w:pPr>
+      <w:r>
+        <w:rPr>
+          <w:rFonts w:ascii="Helvetica" w:hAnsi="Helvetica" w:cs="Helvetica"/>
+          <w:sz w:val="22"/>
+          <w:szCs w:val="22"/>
+        </w:rPr>
+        <w:t>var user = document.getElementById("users");</w:t>
+      </w:r>
+    </w:p>
+    <w:p>
+      <w:pPr>
+        <w:tabs>
+          <w:tab w:val="left" w:pos="566"/>
+          <w:tab w:val="left" w:pos="1133"/>
+          <w:tab w:val="left" w:pos="1700"/>
+          <w:tab w:val="left" w:pos="2267"/>
+          <w:tab w:val="left" w:pos="2834"/>
+          <w:tab w:val="left" w:pos="3401"/>
+          <w:tab w:val="left" w:pos="3968"/>
+          <w:tab w:val="left" w:pos="4535"/>
+          <w:tab w:val="left" w:pos="5102"/>
+          <w:tab w:val="left" w:pos="5669"/>
+          <w:tab w:val="left" w:pos="6236"/>
+          <w:tab w:val="left" w:pos="6803"/>
+        </w:tabs>
+        <w:autoSpaceDE w:val="0"/>
+        <w:autoSpaceDN w:val="0"/>
+        <w:adjustRightInd w:val="0"/>
+        <w:rPr>
+          <w:rFonts w:ascii="Helvetica" w:hAnsi="Helvetica" w:cs="Helvetica"/>
+          <w:sz w:val="22"/>
+          <w:szCs w:val="22"/>
+        </w:rPr>
+      </w:pPr>
+    </w:p>
+    <w:p>
+      <w:pPr>
+        <w:tabs>
+          <w:tab w:val="left" w:pos="566"/>
+          <w:tab w:val="left" w:pos="1133"/>
+          <w:tab w:val="left" w:pos="1700"/>
+          <w:tab w:val="left" w:pos="2267"/>
+          <w:tab w:val="left" w:pos="2834"/>
+          <w:tab w:val="left" w:pos="3401"/>
+          <w:tab w:val="left" w:pos="3968"/>
+          <w:tab w:val="left" w:pos="4535"/>
+          <w:tab w:val="left" w:pos="5102"/>
+          <w:tab w:val="left" w:pos="5669"/>
+          <w:tab w:val="left" w:pos="6236"/>
+          <w:tab w:val="left" w:pos="6803"/>
+        </w:tabs>
+        <w:autoSpaceDE w:val="0"/>
+        <w:autoSpaceDN w:val="0"/>
+        <w:adjustRightInd w:val="0"/>
+        <w:rPr>
+          <w:rFonts w:ascii="Helvetica" w:hAnsi="Helvetica" w:cs="Helvetica"/>
+          <w:sz w:val="22"/>
+          <w:szCs w:val="22"/>
+        </w:rPr>
+      </w:pPr>
+      <w:r>
+        <w:rPr>
+          <w:rFonts w:ascii="Helvetica" w:hAnsi="Helvetica" w:cs="Helvetica"/>
+          <w:sz w:val="22"/>
+          <w:szCs w:val="22"/>
         </w:rPr>
         <w:lastRenderedPageBreak/>
-        <w:t>user.addEventListener("change", function() {</w:t>
-      </w:r>
-    </w:p>
-    <w:p>
-      <w:pPr>
-        <w:tabs>
-          <w:tab w:val="left" w:pos="566"/>
-          <w:tab w:val="left" w:pos="1133"/>
-          <w:tab w:val="left" w:pos="1700"/>
-          <w:tab w:val="left" w:pos="2267"/>
-          <w:tab w:val="left" w:pos="2834"/>
-          <w:tab w:val="left" w:pos="3401"/>
-          <w:tab w:val="left" w:pos="3968"/>
-          <w:tab w:val="left" w:pos="4535"/>
-          <w:tab w:val="left" w:pos="5102"/>
-          <w:tab w:val="left" w:pos="5669"/>
-          <w:tab w:val="left" w:pos="6236"/>
-          <w:tab w:val="left" w:pos="6803"/>
-        </w:tabs>
-        <w:autoSpaceDE w:val="0"/>
-        <w:autoSpaceDN w:val="0"/>
-        <w:adjustRightInd w:val="0"/>
-        <w:rPr>
-          <w:rFonts w:ascii="Helvetica" w:hAnsi="Helvetica" w:cs="Helvetica"/>
-          <w:sz w:val="22"/>
-          <w:szCs w:val="22"/>
-          <w:lang w:val="en-GB"/>
-        </w:rPr>
-      </w:pPr>
-      <w:r>
-        <w:rPr>
-          <w:rFonts w:ascii="Helvetica" w:hAnsi="Helvetica" w:cs="Helvetica"/>
-          <w:sz w:val="22"/>
-          <w:szCs w:val="22"/>
-          <w:lang w:val="en-GB"/>
-        </w:rPr>
-        <w:t xml:space="preserve">  var result = user.options[user.selectedIndex].value;</w:t>
-      </w:r>
-    </w:p>
-    <w:p>
-      <w:pPr>
-        <w:tabs>
-          <w:tab w:val="left" w:pos="566"/>
-          <w:tab w:val="left" w:pos="1133"/>
-          <w:tab w:val="left" w:pos="1700"/>
-          <w:tab w:val="left" w:pos="2267"/>
-          <w:tab w:val="left" w:pos="2834"/>
-          <w:tab w:val="left" w:pos="3401"/>
-          <w:tab w:val="left" w:pos="3968"/>
-          <w:tab w:val="left" w:pos="4535"/>
-          <w:tab w:val="left" w:pos="5102"/>
-          <w:tab w:val="left" w:pos="5669"/>
-          <w:tab w:val="left" w:pos="6236"/>
-          <w:tab w:val="left" w:pos="6803"/>
-        </w:tabs>
-        <w:autoSpaceDE w:val="0"/>
-        <w:autoSpaceDN w:val="0"/>
-        <w:adjustRightInd w:val="0"/>
-        <w:rPr>
-          <w:rFonts w:ascii="Helvetica" w:hAnsi="Helvetica" w:cs="Helvetica"/>
-          <w:sz w:val="22"/>
-          <w:szCs w:val="22"/>
-          <w:lang w:val="en-GB"/>
-        </w:rPr>
-      </w:pPr>
-    </w:p>
-    <w:p>
-      <w:pPr>
-        <w:tabs>
-          <w:tab w:val="left" w:pos="566"/>
-          <w:tab w:val="left" w:pos="1133"/>
-          <w:tab w:val="left" w:pos="1700"/>
-          <w:tab w:val="left" w:pos="2267"/>
-          <w:tab w:val="left" w:pos="2834"/>
-          <w:tab w:val="left" w:pos="3401"/>
-          <w:tab w:val="left" w:pos="3968"/>
-          <w:tab w:val="left" w:pos="4535"/>
-          <w:tab w:val="left" w:pos="5102"/>
-          <w:tab w:val="left" w:pos="5669"/>
-          <w:tab w:val="left" w:pos="6236"/>
-          <w:tab w:val="left" w:pos="6803"/>
-        </w:tabs>
-        <w:autoSpaceDE w:val="0"/>
-        <w:autoSpaceDN w:val="0"/>
-        <w:adjustRightInd w:val="0"/>
-        <w:rPr>
-          <w:rFonts w:ascii="Helvetica" w:hAnsi="Helvetica" w:cs="Helvetica"/>
-          <w:sz w:val="22"/>
-          <w:szCs w:val="22"/>
-          <w:lang w:val="en-GB"/>
-        </w:rPr>
-      </w:pPr>
-      <w:r>
-        <w:rPr>
-          <w:rFonts w:ascii="Helvetica" w:hAnsi="Helvetica" w:cs="Helvetica"/>
-          <w:sz w:val="22"/>
-          <w:szCs w:val="22"/>
-          <w:lang w:val="en-GB"/>
-        </w:rPr>
-        <w:t>//If statement to separate results for roles with no subordinates</w:t>
-      </w:r>
-    </w:p>
-    <w:p>
-      <w:pPr>
-        <w:tabs>
-          <w:tab w:val="left" w:pos="566"/>
-          <w:tab w:val="left" w:pos="1133"/>
-          <w:tab w:val="left" w:pos="1700"/>
-          <w:tab w:val="left" w:pos="2267"/>
-          <w:tab w:val="left" w:pos="2834"/>
-          <w:tab w:val="left" w:pos="3401"/>
-          <w:tab w:val="left" w:pos="3968"/>
-          <w:tab w:val="left" w:pos="4535"/>
-          <w:tab w:val="left" w:pos="5102"/>
-          <w:tab w:val="left" w:pos="5669"/>
-          <w:tab w:val="left" w:pos="6236"/>
-          <w:tab w:val="left" w:pos="6803"/>
-        </w:tabs>
-        <w:autoSpaceDE w:val="0"/>
-        <w:autoSpaceDN w:val="0"/>
-        <w:adjustRightInd w:val="0"/>
-        <w:rPr>
-          <w:rFonts w:ascii="Helvetica" w:hAnsi="Helvetica" w:cs="Helvetica"/>
-          <w:sz w:val="22"/>
-          <w:szCs w:val="22"/>
-          <w:lang w:val="en-GB"/>
-        </w:rPr>
-      </w:pPr>
-      <w:r>
-        <w:rPr>
-          <w:rFonts w:ascii="Helvetica" w:hAnsi="Helvetica" w:cs="Helvetica"/>
-          <w:sz w:val="22"/>
-          <w:szCs w:val="22"/>
-          <w:lang w:val="en-GB"/>
-        </w:rPr>
-        <w:t xml:space="preserve">  if (result == "Select") {</w:t>
-      </w:r>
-    </w:p>
-    <w:p>
-      <w:pPr>
-        <w:tabs>
-          <w:tab w:val="left" w:pos="566"/>
-          <w:tab w:val="left" w:pos="1133"/>
-          <w:tab w:val="left" w:pos="1700"/>
-          <w:tab w:val="left" w:pos="2267"/>
-          <w:tab w:val="left" w:pos="2834"/>
-          <w:tab w:val="left" w:pos="3401"/>
-          <w:tab w:val="left" w:pos="3968"/>
-          <w:tab w:val="left" w:pos="4535"/>
-          <w:tab w:val="left" w:pos="5102"/>
-          <w:tab w:val="left" w:pos="5669"/>
-          <w:tab w:val="left" w:pos="6236"/>
-          <w:tab w:val="left" w:pos="6803"/>
-        </w:tabs>
-        <w:autoSpaceDE w:val="0"/>
-        <w:autoSpaceDN w:val="0"/>
-        <w:adjustRightInd w:val="0"/>
-        <w:rPr>
-          <w:rFonts w:ascii="Helvetica" w:hAnsi="Helvetica" w:cs="Helvetica"/>
-          <w:sz w:val="22"/>
-          <w:szCs w:val="22"/>
-          <w:lang w:val="en-GB"/>
-        </w:rPr>
-      </w:pPr>
-      <w:r>
-        <w:rPr>
-          <w:rFonts w:ascii="Helvetica" w:hAnsi="Helvetica" w:cs="Helvetica"/>
-          <w:sz w:val="22"/>
-          <w:szCs w:val="22"/>
-          <w:lang w:val="en-GB"/>
-        </w:rPr>
-        <w:t xml:space="preserve">    document.getElementById("subordinates").innerHTML = "";</w:t>
-      </w:r>
-    </w:p>
-    <w:p>
-      <w:pPr>
-        <w:tabs>
-          <w:tab w:val="left" w:pos="566"/>
-          <w:tab w:val="left" w:pos="1133"/>
-          <w:tab w:val="left" w:pos="1700"/>
-          <w:tab w:val="left" w:pos="2267"/>
-          <w:tab w:val="left" w:pos="2834"/>
-          <w:tab w:val="left" w:pos="3401"/>
-          <w:tab w:val="left" w:pos="3968"/>
-          <w:tab w:val="left" w:pos="4535"/>
-          <w:tab w:val="left" w:pos="5102"/>
-          <w:tab w:val="left" w:pos="5669"/>
-          <w:tab w:val="left" w:pos="6236"/>
-          <w:tab w:val="left" w:pos="6803"/>
-        </w:tabs>
-        <w:autoSpaceDE w:val="0"/>
-        <w:autoSpaceDN w:val="0"/>
-        <w:adjustRightInd w:val="0"/>
-        <w:rPr>
-          <w:rFonts w:ascii="Helvetica" w:hAnsi="Helvetica" w:cs="Helvetica"/>
-          <w:sz w:val="22"/>
-          <w:szCs w:val="22"/>
-          <w:lang w:val="en-GB"/>
-        </w:rPr>
-      </w:pPr>
-    </w:p>
-    <w:p>
-      <w:pPr>
-        <w:tabs>
-          <w:tab w:val="left" w:pos="566"/>
-          <w:tab w:val="left" w:pos="1133"/>
-          <w:tab w:val="left" w:pos="1700"/>
-          <w:tab w:val="left" w:pos="2267"/>
-          <w:tab w:val="left" w:pos="2834"/>
-          <w:tab w:val="left" w:pos="3401"/>
-          <w:tab w:val="left" w:pos="3968"/>
-          <w:tab w:val="left" w:pos="4535"/>
-          <w:tab w:val="left" w:pos="5102"/>
-          <w:tab w:val="left" w:pos="5669"/>
-          <w:tab w:val="left" w:pos="6236"/>
-          <w:tab w:val="left" w:pos="6803"/>
-        </w:tabs>
-        <w:autoSpaceDE w:val="0"/>
-        <w:autoSpaceDN w:val="0"/>
-        <w:adjustRightInd w:val="0"/>
-        <w:rPr>
-          <w:rFonts w:ascii="Helvetica" w:hAnsi="Helvetica" w:cs="Helvetica"/>
-          <w:sz w:val="22"/>
-          <w:szCs w:val="22"/>
-          <w:lang w:val="en-GB"/>
-        </w:rPr>
-      </w:pPr>
-      <w:r>
-        <w:rPr>
-          <w:rFonts w:ascii="Helvetica" w:hAnsi="Helvetica" w:cs="Helvetica"/>
-          <w:sz w:val="22"/>
-          <w:szCs w:val="22"/>
-          <w:lang w:val="en-GB"/>
-        </w:rPr>
-        <w:t xml:space="preserve">  } else if (result === "Employee") {</w:t>
-      </w:r>
-    </w:p>
-    <w:p>
-      <w:pPr>
-        <w:tabs>
-          <w:tab w:val="left" w:pos="566"/>
-          <w:tab w:val="left" w:pos="1133"/>
-          <w:tab w:val="left" w:pos="1700"/>
-          <w:tab w:val="left" w:pos="2267"/>
-          <w:tab w:val="left" w:pos="2834"/>
-          <w:tab w:val="left" w:pos="3401"/>
-          <w:tab w:val="left" w:pos="3968"/>
-          <w:tab w:val="left" w:pos="4535"/>
-          <w:tab w:val="left" w:pos="5102"/>
-          <w:tab w:val="left" w:pos="5669"/>
-          <w:tab w:val="left" w:pos="6236"/>
-          <w:tab w:val="left" w:pos="6803"/>
-        </w:tabs>
-        <w:autoSpaceDE w:val="0"/>
-        <w:autoSpaceDN w:val="0"/>
-        <w:adjustRightInd w:val="0"/>
-        <w:rPr>
-          <w:rFonts w:ascii="Helvetica" w:hAnsi="Helvetica" w:cs="Helvetica"/>
-          <w:sz w:val="22"/>
-          <w:szCs w:val="22"/>
-          <w:lang w:val="en-GB"/>
-        </w:rPr>
-      </w:pPr>
-      <w:r>
-        <w:rPr>
-          <w:rFonts w:ascii="Helvetica" w:hAnsi="Helvetica" w:cs="Helvetica"/>
-          <w:sz w:val="22"/>
-          <w:szCs w:val="22"/>
-          <w:lang w:val="en-GB"/>
-        </w:rPr>
-        <w:t xml:space="preserve">    document.getElementById("subordinates").innerHTML = "There is no subordinate for this role";</w:t>
-      </w:r>
-    </w:p>
-    <w:p>
-      <w:pPr>
-        <w:tabs>
-          <w:tab w:val="left" w:pos="566"/>
-          <w:tab w:val="left" w:pos="1133"/>
-          <w:tab w:val="left" w:pos="1700"/>
-          <w:tab w:val="left" w:pos="2267"/>
-          <w:tab w:val="left" w:pos="2834"/>
-          <w:tab w:val="left" w:pos="3401"/>
-          <w:tab w:val="left" w:pos="3968"/>
-          <w:tab w:val="left" w:pos="4535"/>
-          <w:tab w:val="left" w:pos="5102"/>
-          <w:tab w:val="left" w:pos="5669"/>
-          <w:tab w:val="left" w:pos="6236"/>
-          <w:tab w:val="left" w:pos="6803"/>
-        </w:tabs>
-        <w:autoSpaceDE w:val="0"/>
-        <w:autoSpaceDN w:val="0"/>
-        <w:adjustRightInd w:val="0"/>
-        <w:rPr>
-          <w:rFonts w:ascii="Helvetica" w:hAnsi="Helvetica" w:cs="Helvetica"/>
-          <w:sz w:val="22"/>
-          <w:szCs w:val="22"/>
-          <w:lang w:val="en-GB"/>
-        </w:rPr>
-      </w:pPr>
-    </w:p>
-    <w:p>
-      <w:pPr>
-        <w:tabs>
-          <w:tab w:val="left" w:pos="566"/>
-          <w:tab w:val="left" w:pos="1133"/>
-          <w:tab w:val="left" w:pos="1700"/>
-          <w:tab w:val="left" w:pos="2267"/>
-          <w:tab w:val="left" w:pos="2834"/>
-          <w:tab w:val="left" w:pos="3401"/>
-          <w:tab w:val="left" w:pos="3968"/>
-          <w:tab w:val="left" w:pos="4535"/>
-          <w:tab w:val="left" w:pos="5102"/>
-          <w:tab w:val="left" w:pos="5669"/>
-          <w:tab w:val="left" w:pos="6236"/>
-          <w:tab w:val="left" w:pos="6803"/>
-        </w:tabs>
-        <w:autoSpaceDE w:val="0"/>
-        <w:autoSpaceDN w:val="0"/>
-        <w:adjustRightInd w:val="0"/>
-        <w:rPr>
-          <w:rFonts w:ascii="Helvetica" w:hAnsi="Helvetica" w:cs="Helvetica"/>
-          <w:sz w:val="22"/>
-          <w:szCs w:val="22"/>
-          <w:lang w:val="en-GB"/>
-        </w:rPr>
-      </w:pPr>
-      <w:r>
-        <w:rPr>
-          <w:rFonts w:ascii="Helvetica" w:hAnsi="Helvetica" w:cs="Helvetica"/>
-          <w:sz w:val="22"/>
-          <w:szCs w:val="22"/>
-          <w:lang w:val="en-GB"/>
-        </w:rPr>
-        <w:t xml:space="preserve">  } else {</w:t>
-      </w:r>
-    </w:p>
-    <w:p>
-      <w:pPr>
-        <w:tabs>
-          <w:tab w:val="left" w:pos="566"/>
-          <w:tab w:val="left" w:pos="1133"/>
-          <w:tab w:val="left" w:pos="1700"/>
-          <w:tab w:val="left" w:pos="2267"/>
-          <w:tab w:val="left" w:pos="2834"/>
-          <w:tab w:val="left" w:pos="3401"/>
-          <w:tab w:val="left" w:pos="3968"/>
-          <w:tab w:val="left" w:pos="4535"/>
-          <w:tab w:val="left" w:pos="5102"/>
-          <w:tab w:val="left" w:pos="5669"/>
-          <w:tab w:val="left" w:pos="6236"/>
-          <w:tab w:val="left" w:pos="6803"/>
-        </w:tabs>
-        <w:autoSpaceDE w:val="0"/>
-        <w:autoSpaceDN w:val="0"/>
-        <w:adjustRightInd w:val="0"/>
-        <w:rPr>
-          <w:rFonts w:ascii="Helvetica" w:hAnsi="Helvetica" w:cs="Helvetica"/>
-          <w:sz w:val="22"/>
-          <w:szCs w:val="22"/>
-          <w:lang w:val="en-GB"/>
-        </w:rPr>
-      </w:pPr>
-      <w:r>
-        <w:rPr>
-          <w:rFonts w:ascii="Helvetica" w:hAnsi="Helvetica" w:cs="Helvetica"/>
-          <w:sz w:val="22"/>
-          <w:szCs w:val="22"/>
-          <w:lang w:val="en-GB"/>
-        </w:rPr>
-        <w:t xml:space="preserve">  </w:t>
-      </w:r>
-    </w:p>
-    <w:p>
-      <w:pPr>
-        <w:tabs>
-          <w:tab w:val="left" w:pos="566"/>
-          <w:tab w:val="left" w:pos="1133"/>
-          <w:tab w:val="left" w:pos="1700"/>
-          <w:tab w:val="left" w:pos="2267"/>
-          <w:tab w:val="left" w:pos="2834"/>
-          <w:tab w:val="left" w:pos="3401"/>
-          <w:tab w:val="left" w:pos="3968"/>
-          <w:tab w:val="left" w:pos="4535"/>
-          <w:tab w:val="left" w:pos="5102"/>
-          <w:tab w:val="left" w:pos="5669"/>
-          <w:tab w:val="left" w:pos="6236"/>
-          <w:tab w:val="left" w:pos="6803"/>
-        </w:tabs>
-        <w:autoSpaceDE w:val="0"/>
-        <w:autoSpaceDN w:val="0"/>
-        <w:adjustRightInd w:val="0"/>
-        <w:rPr>
-          <w:rFonts w:ascii="Helvetica" w:hAnsi="Helvetica" w:cs="Helvetica"/>
-          <w:sz w:val="22"/>
-          <w:szCs w:val="22"/>
-          <w:lang w:val="en-GB"/>
-        </w:rPr>
-      </w:pPr>
-      <w:r>
-        <w:rPr>
-          <w:rFonts w:ascii="Helvetica" w:hAnsi="Helvetica" w:cs="Helvetica"/>
-          <w:sz w:val="22"/>
-          <w:szCs w:val="22"/>
-          <w:lang w:val="en-GB"/>
-        </w:rPr>
-        <w:t>//</w:t>
-      </w:r>
-      <w:r>
-        <w:rPr>
-          <w:rFonts w:ascii="Helvetica" w:hAnsi="Helvetica" w:cs="Helvetica"/>
-          <w:sz w:val="22"/>
-          <w:szCs w:val="22"/>
-          <w:lang w:val="en-GB"/>
-        </w:rPr>
-        <w:t>F</w:t>
-      </w:r>
-      <w:r>
-        <w:rPr>
-          <w:rFonts w:ascii="Helvetica" w:hAnsi="Helvetica" w:cs="Helvetica"/>
-          <w:sz w:val="22"/>
-          <w:szCs w:val="22"/>
-          <w:lang w:val="en-GB"/>
-        </w:rPr>
-        <w:t>ind to get the parentID from Element</w:t>
-      </w:r>
-    </w:p>
-    <w:p>
-      <w:pPr>
-        <w:tabs>
-          <w:tab w:val="left" w:pos="566"/>
-          <w:tab w:val="left" w:pos="1133"/>
-          <w:tab w:val="left" w:pos="1700"/>
-          <w:tab w:val="left" w:pos="2267"/>
-          <w:tab w:val="left" w:pos="2834"/>
-          <w:tab w:val="left" w:pos="3401"/>
-          <w:tab w:val="left" w:pos="3968"/>
-          <w:tab w:val="left" w:pos="4535"/>
-          <w:tab w:val="left" w:pos="5102"/>
-          <w:tab w:val="left" w:pos="5669"/>
-          <w:tab w:val="left" w:pos="6236"/>
-          <w:tab w:val="left" w:pos="6803"/>
-        </w:tabs>
-        <w:autoSpaceDE w:val="0"/>
-        <w:autoSpaceDN w:val="0"/>
-        <w:adjustRightInd w:val="0"/>
-        <w:rPr>
-          <w:rFonts w:ascii="Helvetica" w:hAnsi="Helvetica" w:cs="Helvetica"/>
-          <w:sz w:val="22"/>
-          <w:szCs w:val="22"/>
-          <w:lang w:val="en-GB"/>
-        </w:rPr>
-      </w:pPr>
-      <w:r>
-        <w:rPr>
-          <w:rFonts w:ascii="Helvetica" w:hAnsi="Helvetica" w:cs="Helvetica"/>
-          <w:sz w:val="22"/>
-          <w:szCs w:val="22"/>
-          <w:lang w:val="en-GB"/>
-        </w:rPr>
-        <w:t xml:space="preserve">    var parent = roles.find(obj =&gt; obj.Name == result);</w:t>
-      </w:r>
-    </w:p>
-    <w:p>
-      <w:pPr>
-        <w:tabs>
-          <w:tab w:val="left" w:pos="566"/>
-          <w:tab w:val="left" w:pos="1133"/>
-          <w:tab w:val="left" w:pos="1700"/>
-          <w:tab w:val="left" w:pos="2267"/>
-          <w:tab w:val="left" w:pos="2834"/>
-          <w:tab w:val="left" w:pos="3401"/>
-          <w:tab w:val="left" w:pos="3968"/>
-          <w:tab w:val="left" w:pos="4535"/>
-          <w:tab w:val="left" w:pos="5102"/>
-          <w:tab w:val="left" w:pos="5669"/>
-          <w:tab w:val="left" w:pos="6236"/>
-          <w:tab w:val="left" w:pos="6803"/>
-        </w:tabs>
-        <w:autoSpaceDE w:val="0"/>
-        <w:autoSpaceDN w:val="0"/>
-        <w:adjustRightInd w:val="0"/>
-        <w:rPr>
-          <w:rFonts w:ascii="Helvetica" w:hAnsi="Helvetica" w:cs="Helvetica"/>
-          <w:sz w:val="22"/>
-          <w:szCs w:val="22"/>
-          <w:lang w:val="en-GB"/>
-        </w:rPr>
-      </w:pPr>
-      <w:r>
-        <w:rPr>
-          <w:rFonts w:ascii="Helvetica" w:hAnsi="Helvetica" w:cs="Helvetica"/>
-          <w:sz w:val="22"/>
-          <w:szCs w:val="22"/>
-          <w:lang w:val="en-GB"/>
-        </w:rPr>
-        <w:t xml:space="preserve">    var parentId = parent.Id;</w:t>
-      </w:r>
-    </w:p>
-    <w:p>
-      <w:pPr>
-        <w:tabs>
-          <w:tab w:val="left" w:pos="566"/>
-          <w:tab w:val="left" w:pos="1133"/>
-          <w:tab w:val="left" w:pos="1700"/>
-          <w:tab w:val="left" w:pos="2267"/>
-          <w:tab w:val="left" w:pos="2834"/>
-          <w:tab w:val="left" w:pos="3401"/>
-          <w:tab w:val="left" w:pos="3968"/>
-          <w:tab w:val="left" w:pos="4535"/>
-          <w:tab w:val="left" w:pos="5102"/>
-          <w:tab w:val="left" w:pos="5669"/>
-          <w:tab w:val="left" w:pos="6236"/>
-          <w:tab w:val="left" w:pos="6803"/>
-        </w:tabs>
-        <w:autoSpaceDE w:val="0"/>
-        <w:autoSpaceDN w:val="0"/>
-        <w:adjustRightInd w:val="0"/>
-        <w:rPr>
-          <w:rFonts w:ascii="Helvetica" w:hAnsi="Helvetica" w:cs="Helvetica"/>
-          <w:sz w:val="22"/>
-          <w:szCs w:val="22"/>
-          <w:lang w:val="en-GB"/>
-        </w:rPr>
-      </w:pPr>
-    </w:p>
-    <w:p>
-      <w:pPr>
-        <w:tabs>
-          <w:tab w:val="left" w:pos="566"/>
-          <w:tab w:val="left" w:pos="1133"/>
-          <w:tab w:val="left" w:pos="1700"/>
-          <w:tab w:val="left" w:pos="2267"/>
-          <w:tab w:val="left" w:pos="2834"/>
-          <w:tab w:val="left" w:pos="3401"/>
-          <w:tab w:val="left" w:pos="3968"/>
-          <w:tab w:val="left" w:pos="4535"/>
-          <w:tab w:val="left" w:pos="5102"/>
-          <w:tab w:val="left" w:pos="5669"/>
-          <w:tab w:val="left" w:pos="6236"/>
-          <w:tab w:val="left" w:pos="6803"/>
-        </w:tabs>
-        <w:autoSpaceDE w:val="0"/>
-        <w:autoSpaceDN w:val="0"/>
-        <w:adjustRightInd w:val="0"/>
-        <w:rPr>
-          <w:rFonts w:ascii="Helvetica" w:hAnsi="Helvetica" w:cs="Helvetica"/>
-          <w:sz w:val="22"/>
-          <w:szCs w:val="22"/>
-          <w:lang w:val="en-GB"/>
-        </w:rPr>
-      </w:pPr>
-      <w:r>
-        <w:rPr>
-          <w:rFonts w:ascii="Helvetica" w:hAnsi="Helvetica" w:cs="Helvetica"/>
-          <w:sz w:val="22"/>
-          <w:szCs w:val="22"/>
-          <w:lang w:val="en-GB"/>
-        </w:rPr>
-        <w:t>//Filter roles</w:t>
-      </w:r>
-    </w:p>
-    <w:p>
-      <w:pPr>
-        <w:tabs>
-          <w:tab w:val="left" w:pos="566"/>
-          <w:tab w:val="left" w:pos="1133"/>
-          <w:tab w:val="left" w:pos="1700"/>
-          <w:tab w:val="left" w:pos="2267"/>
-          <w:tab w:val="left" w:pos="2834"/>
-          <w:tab w:val="left" w:pos="3401"/>
-          <w:tab w:val="left" w:pos="3968"/>
-          <w:tab w:val="left" w:pos="4535"/>
-          <w:tab w:val="left" w:pos="5102"/>
-          <w:tab w:val="left" w:pos="5669"/>
-          <w:tab w:val="left" w:pos="6236"/>
-          <w:tab w:val="left" w:pos="6803"/>
-        </w:tabs>
-        <w:autoSpaceDE w:val="0"/>
-        <w:autoSpaceDN w:val="0"/>
-        <w:adjustRightInd w:val="0"/>
-        <w:rPr>
-          <w:rFonts w:ascii="Helvetica" w:hAnsi="Helvetica" w:cs="Helvetica"/>
-          <w:sz w:val="22"/>
-          <w:szCs w:val="22"/>
-          <w:lang w:val="en-GB"/>
-        </w:rPr>
-      </w:pPr>
-      <w:r>
-        <w:rPr>
-          <w:rFonts w:ascii="Helvetica" w:hAnsi="Helvetica" w:cs="Helvetica"/>
-          <w:sz w:val="22"/>
-          <w:szCs w:val="22"/>
-          <w:lang w:val="en-GB"/>
-        </w:rPr>
-        <w:t xml:space="preserve">    const found = roles.filter(function(element) {</w:t>
-      </w:r>
-    </w:p>
-    <w:p>
-      <w:pPr>
-        <w:tabs>
-          <w:tab w:val="left" w:pos="566"/>
-          <w:tab w:val="left" w:pos="1133"/>
-          <w:tab w:val="left" w:pos="1700"/>
-          <w:tab w:val="left" w:pos="2267"/>
-          <w:tab w:val="left" w:pos="2834"/>
-          <w:tab w:val="left" w:pos="3401"/>
-          <w:tab w:val="left" w:pos="3968"/>
-          <w:tab w:val="left" w:pos="4535"/>
-          <w:tab w:val="left" w:pos="5102"/>
-          <w:tab w:val="left" w:pos="5669"/>
-          <w:tab w:val="left" w:pos="6236"/>
-          <w:tab w:val="left" w:pos="6803"/>
-        </w:tabs>
-        <w:autoSpaceDE w:val="0"/>
-        <w:autoSpaceDN w:val="0"/>
-        <w:adjustRightInd w:val="0"/>
-        <w:rPr>
-          <w:rFonts w:ascii="Helvetica" w:hAnsi="Helvetica" w:cs="Helvetica"/>
-          <w:sz w:val="22"/>
-          <w:szCs w:val="22"/>
-          <w:lang w:val="en-GB"/>
-        </w:rPr>
-      </w:pPr>
-      <w:r>
-        <w:rPr>
-          <w:rFonts w:ascii="Helvetica" w:hAnsi="Helvetica" w:cs="Helvetica"/>
-          <w:sz w:val="22"/>
-          <w:szCs w:val="22"/>
-          <w:lang w:val="en-GB"/>
-        </w:rPr>
-        <w:t xml:space="preserve">      return element.Id &gt; parentId;</w:t>
-      </w:r>
-    </w:p>
-    <w:p>
-      <w:pPr>
-        <w:tabs>
-          <w:tab w:val="left" w:pos="566"/>
-          <w:tab w:val="left" w:pos="1133"/>
-          <w:tab w:val="left" w:pos="1700"/>
-          <w:tab w:val="left" w:pos="2267"/>
-          <w:tab w:val="left" w:pos="2834"/>
-          <w:tab w:val="left" w:pos="3401"/>
-          <w:tab w:val="left" w:pos="3968"/>
-          <w:tab w:val="left" w:pos="4535"/>
-          <w:tab w:val="left" w:pos="5102"/>
-          <w:tab w:val="left" w:pos="5669"/>
-          <w:tab w:val="left" w:pos="6236"/>
-          <w:tab w:val="left" w:pos="6803"/>
-        </w:tabs>
-        <w:autoSpaceDE w:val="0"/>
-        <w:autoSpaceDN w:val="0"/>
-        <w:adjustRightInd w:val="0"/>
-        <w:rPr>
-          <w:rFonts w:ascii="Helvetica" w:hAnsi="Helvetica" w:cs="Helvetica"/>
-          <w:sz w:val="22"/>
-          <w:szCs w:val="22"/>
-          <w:lang w:val="en-GB"/>
-        </w:rPr>
-      </w:pPr>
-      <w:r>
-        <w:rPr>
-          <w:rFonts w:ascii="Helvetica" w:hAnsi="Helvetica" w:cs="Helvetica"/>
-          <w:sz w:val="22"/>
-          <w:szCs w:val="22"/>
-          <w:lang w:val="en-GB"/>
-        </w:rPr>
-        <w:t xml:space="preserve">    });</w:t>
-      </w:r>
-    </w:p>
-    <w:p>
-      <w:pPr>
-        <w:tabs>
-          <w:tab w:val="left" w:pos="566"/>
-          <w:tab w:val="left" w:pos="1133"/>
-          <w:tab w:val="left" w:pos="1700"/>
-          <w:tab w:val="left" w:pos="2267"/>
-          <w:tab w:val="left" w:pos="2834"/>
-          <w:tab w:val="left" w:pos="3401"/>
-          <w:tab w:val="left" w:pos="3968"/>
-          <w:tab w:val="left" w:pos="4535"/>
-          <w:tab w:val="left" w:pos="5102"/>
-          <w:tab w:val="left" w:pos="5669"/>
-          <w:tab w:val="left" w:pos="6236"/>
-          <w:tab w:val="left" w:pos="6803"/>
-        </w:tabs>
-        <w:autoSpaceDE w:val="0"/>
-        <w:autoSpaceDN w:val="0"/>
-        <w:adjustRightInd w:val="0"/>
-        <w:rPr>
-          <w:rFonts w:ascii="Helvetica" w:hAnsi="Helvetica" w:cs="Helvetica"/>
-          <w:sz w:val="22"/>
-          <w:szCs w:val="22"/>
-          <w:lang w:val="en-GB"/>
-        </w:rPr>
-      </w:pPr>
-      <w:r>
-        <w:rPr>
-          <w:rFonts w:ascii="Helvetica" w:hAnsi="Helvetica" w:cs="Helvetica"/>
-          <w:sz w:val="22"/>
-          <w:szCs w:val="22"/>
-          <w:lang w:val="en-GB"/>
-        </w:rPr>
-        <w:t xml:space="preserve">    </w:t>
-      </w:r>
-    </w:p>
-    <w:p>
-      <w:pPr>
-        <w:tabs>
-          <w:tab w:val="left" w:pos="566"/>
-          <w:tab w:val="left" w:pos="1133"/>
-          <w:tab w:val="left" w:pos="1700"/>
-          <w:tab w:val="left" w:pos="2267"/>
-          <w:tab w:val="left" w:pos="2834"/>
-          <w:tab w:val="left" w:pos="3401"/>
-          <w:tab w:val="left" w:pos="3968"/>
-          <w:tab w:val="left" w:pos="4535"/>
-          <w:tab w:val="left" w:pos="5102"/>
-          <w:tab w:val="left" w:pos="5669"/>
-          <w:tab w:val="left" w:pos="6236"/>
-          <w:tab w:val="left" w:pos="6803"/>
-        </w:tabs>
-        <w:autoSpaceDE w:val="0"/>
-        <w:autoSpaceDN w:val="0"/>
-        <w:adjustRightInd w:val="0"/>
-        <w:rPr>
-          <w:rFonts w:ascii="Helvetica" w:hAnsi="Helvetica" w:cs="Helvetica"/>
-          <w:sz w:val="22"/>
-          <w:szCs w:val="22"/>
-          <w:lang w:val="en-GB"/>
-        </w:rPr>
-      </w:pPr>
-      <w:r>
-        <w:rPr>
-          <w:rFonts w:ascii="Helvetica" w:hAnsi="Helvetica" w:cs="Helvetica"/>
-          <w:sz w:val="22"/>
-          <w:szCs w:val="22"/>
-          <w:lang w:val="en-GB"/>
-        </w:rPr>
-        <w:t>//Display roles</w:t>
-      </w:r>
-    </w:p>
-    <w:p>
-      <w:pPr>
-        <w:tabs>
-          <w:tab w:val="left" w:pos="566"/>
-          <w:tab w:val="left" w:pos="1133"/>
-          <w:tab w:val="left" w:pos="1700"/>
-          <w:tab w:val="left" w:pos="2267"/>
-          <w:tab w:val="left" w:pos="2834"/>
-          <w:tab w:val="left" w:pos="3401"/>
-          <w:tab w:val="left" w:pos="3968"/>
-          <w:tab w:val="left" w:pos="4535"/>
-          <w:tab w:val="left" w:pos="5102"/>
-          <w:tab w:val="left" w:pos="5669"/>
-          <w:tab w:val="left" w:pos="6236"/>
-          <w:tab w:val="left" w:pos="6803"/>
-        </w:tabs>
-        <w:autoSpaceDE w:val="0"/>
-        <w:autoSpaceDN w:val="0"/>
-        <w:adjustRightInd w:val="0"/>
-        <w:rPr>
-          <w:rFonts w:ascii="Helvetica" w:hAnsi="Helvetica" w:cs="Helvetica"/>
-          <w:sz w:val="22"/>
-          <w:szCs w:val="22"/>
-          <w:lang w:val="en-GB"/>
-        </w:rPr>
-      </w:pPr>
-      <w:r>
-        <w:rPr>
-          <w:rFonts w:ascii="Helvetica" w:hAnsi="Helvetica" w:cs="Helvetica"/>
-          <w:sz w:val="22"/>
-          <w:szCs w:val="22"/>
-          <w:lang w:val="en-GB"/>
-        </w:rPr>
-        <w:t xml:space="preserve">    var results = [];</w:t>
-      </w:r>
-    </w:p>
-    <w:p>
-      <w:pPr>
-        <w:tabs>
-          <w:tab w:val="left" w:pos="566"/>
-          <w:tab w:val="left" w:pos="1133"/>
-          <w:tab w:val="left" w:pos="1700"/>
-          <w:tab w:val="left" w:pos="2267"/>
-          <w:tab w:val="left" w:pos="2834"/>
-          <w:tab w:val="left" w:pos="3401"/>
-          <w:tab w:val="left" w:pos="3968"/>
-          <w:tab w:val="left" w:pos="4535"/>
-          <w:tab w:val="left" w:pos="5102"/>
-          <w:tab w:val="left" w:pos="5669"/>
-          <w:tab w:val="left" w:pos="6236"/>
-          <w:tab w:val="left" w:pos="6803"/>
-        </w:tabs>
-        <w:autoSpaceDE w:val="0"/>
-        <w:autoSpaceDN w:val="0"/>
-        <w:adjustRightInd w:val="0"/>
-        <w:rPr>
-          <w:rFonts w:ascii="Helvetica" w:hAnsi="Helvetica" w:cs="Helvetica"/>
-          <w:sz w:val="22"/>
-          <w:szCs w:val="22"/>
-          <w:lang w:val="en-GB"/>
-        </w:rPr>
-      </w:pPr>
-    </w:p>
-    <w:p>
-      <w:pPr>
-        <w:tabs>
-          <w:tab w:val="left" w:pos="566"/>
-          <w:tab w:val="left" w:pos="1133"/>
-          <w:tab w:val="left" w:pos="1700"/>
-          <w:tab w:val="left" w:pos="2267"/>
-          <w:tab w:val="left" w:pos="2834"/>
-          <w:tab w:val="left" w:pos="3401"/>
-          <w:tab w:val="left" w:pos="3968"/>
-          <w:tab w:val="left" w:pos="4535"/>
-          <w:tab w:val="left" w:pos="5102"/>
-          <w:tab w:val="left" w:pos="5669"/>
-          <w:tab w:val="left" w:pos="6236"/>
-          <w:tab w:val="left" w:pos="6803"/>
-        </w:tabs>
-        <w:autoSpaceDE w:val="0"/>
-        <w:autoSpaceDN w:val="0"/>
-        <w:adjustRightInd w:val="0"/>
-        <w:rPr>
-          <w:rFonts w:ascii="Helvetica" w:hAnsi="Helvetica" w:cs="Helvetica"/>
-          <w:sz w:val="22"/>
-          <w:szCs w:val="22"/>
-          <w:lang w:val="en-GB"/>
-        </w:rPr>
-      </w:pPr>
-      <w:r>
-        <w:rPr>
-          <w:rFonts w:ascii="Helvetica" w:hAnsi="Helvetica" w:cs="Helvetica"/>
-          <w:sz w:val="22"/>
-          <w:szCs w:val="22"/>
-          <w:lang w:val="en-GB"/>
-        </w:rPr>
-        <w:t xml:space="preserve">    for(let i = 0; i &lt; found.length; i++) {</w:t>
-      </w:r>
-    </w:p>
-    <w:p>
-      <w:pPr>
-        <w:tabs>
-          <w:tab w:val="left" w:pos="566"/>
-          <w:tab w:val="left" w:pos="1133"/>
-          <w:tab w:val="left" w:pos="1700"/>
-          <w:tab w:val="left" w:pos="2267"/>
-          <w:tab w:val="left" w:pos="2834"/>
-          <w:tab w:val="left" w:pos="3401"/>
-          <w:tab w:val="left" w:pos="3968"/>
-          <w:tab w:val="left" w:pos="4535"/>
-          <w:tab w:val="left" w:pos="5102"/>
-          <w:tab w:val="left" w:pos="5669"/>
-          <w:tab w:val="left" w:pos="6236"/>
-          <w:tab w:val="left" w:pos="6803"/>
-        </w:tabs>
-        <w:autoSpaceDE w:val="0"/>
-        <w:autoSpaceDN w:val="0"/>
-        <w:adjustRightInd w:val="0"/>
-        <w:rPr>
-          <w:rFonts w:ascii="Helvetica" w:hAnsi="Helvetica" w:cs="Helvetica"/>
-          <w:sz w:val="22"/>
-          <w:szCs w:val="22"/>
-          <w:lang w:val="en-GB"/>
-        </w:rPr>
-      </w:pPr>
-      <w:r>
-        <w:rPr>
-          <w:rFonts w:ascii="Helvetica" w:hAnsi="Helvetica" w:cs="Helvetica"/>
-          <w:sz w:val="22"/>
-          <w:szCs w:val="22"/>
-          <w:lang w:val="en-GB"/>
-        </w:rPr>
-        <w:t xml:space="preserve">      results.push(found[i].Name);</w:t>
-      </w:r>
-    </w:p>
-    <w:p>
-      <w:pPr>
-        <w:tabs>
-          <w:tab w:val="left" w:pos="566"/>
-          <w:tab w:val="left" w:pos="1133"/>
-          <w:tab w:val="left" w:pos="1700"/>
-          <w:tab w:val="left" w:pos="2267"/>
-          <w:tab w:val="left" w:pos="2834"/>
-          <w:tab w:val="left" w:pos="3401"/>
-          <w:tab w:val="left" w:pos="3968"/>
-          <w:tab w:val="left" w:pos="4535"/>
-          <w:tab w:val="left" w:pos="5102"/>
-          <w:tab w:val="left" w:pos="5669"/>
-          <w:tab w:val="left" w:pos="6236"/>
-          <w:tab w:val="left" w:pos="6803"/>
-        </w:tabs>
-        <w:autoSpaceDE w:val="0"/>
-        <w:autoSpaceDN w:val="0"/>
-        <w:adjustRightInd w:val="0"/>
-        <w:rPr>
-          <w:rFonts w:ascii="Helvetica" w:hAnsi="Helvetica" w:cs="Helvetica"/>
-          <w:sz w:val="22"/>
-          <w:szCs w:val="22"/>
-          <w:lang w:val="en-GB"/>
-        </w:rPr>
-      </w:pPr>
-      <w:r>
-        <w:rPr>
-          <w:rFonts w:ascii="Helvetica" w:hAnsi="Helvetica" w:cs="Helvetica"/>
-          <w:sz w:val="22"/>
-          <w:szCs w:val="22"/>
-          <w:lang w:val="en-GB"/>
-        </w:rPr>
-        <w:t xml:space="preserve">     }</w:t>
-      </w:r>
-    </w:p>
-    <w:p>
-      <w:pPr>
-        <w:tabs>
-          <w:tab w:val="left" w:pos="566"/>
-          <w:tab w:val="left" w:pos="1133"/>
-          <w:tab w:val="left" w:pos="1700"/>
-          <w:tab w:val="left" w:pos="2267"/>
-          <w:tab w:val="left" w:pos="2834"/>
-          <w:tab w:val="left" w:pos="3401"/>
-          <w:tab w:val="left" w:pos="3968"/>
-          <w:tab w:val="left" w:pos="4535"/>
-          <w:tab w:val="left" w:pos="5102"/>
-          <w:tab w:val="left" w:pos="5669"/>
-          <w:tab w:val="left" w:pos="6236"/>
-          <w:tab w:val="left" w:pos="6803"/>
-        </w:tabs>
-        <w:autoSpaceDE w:val="0"/>
-        <w:autoSpaceDN w:val="0"/>
-        <w:adjustRightInd w:val="0"/>
-        <w:rPr>
-          <w:rFonts w:ascii="Helvetica" w:hAnsi="Helvetica" w:cs="Helvetica"/>
-          <w:sz w:val="22"/>
-          <w:szCs w:val="22"/>
-          <w:lang w:val="en-GB"/>
-        </w:rPr>
-      </w:pPr>
-      <w:r>
-        <w:rPr>
-          <w:rFonts w:ascii="Helvetica" w:hAnsi="Helvetica" w:cs="Helvetica"/>
-          <w:sz w:val="22"/>
-          <w:szCs w:val="22"/>
-          <w:lang w:val="en-GB"/>
-        </w:rPr>
-        <w:t xml:space="preserve">     document.getElementById("subordinates").innerHTML = results; </w:t>
-      </w:r>
-    </w:p>
-    <w:p>
-      <w:pPr>
-        <w:tabs>
-          <w:tab w:val="left" w:pos="566"/>
-          <w:tab w:val="left" w:pos="1133"/>
-          <w:tab w:val="left" w:pos="1700"/>
-          <w:tab w:val="left" w:pos="2267"/>
-          <w:tab w:val="left" w:pos="2834"/>
-          <w:tab w:val="left" w:pos="3401"/>
-          <w:tab w:val="left" w:pos="3968"/>
-          <w:tab w:val="left" w:pos="4535"/>
-          <w:tab w:val="left" w:pos="5102"/>
-          <w:tab w:val="left" w:pos="5669"/>
-          <w:tab w:val="left" w:pos="6236"/>
-          <w:tab w:val="left" w:pos="6803"/>
-        </w:tabs>
-        <w:autoSpaceDE w:val="0"/>
-        <w:autoSpaceDN w:val="0"/>
-        <w:adjustRightInd w:val="0"/>
-        <w:rPr>
-          <w:rFonts w:ascii="Helvetica" w:hAnsi="Helvetica" w:cs="Helvetica"/>
-          <w:sz w:val="22"/>
-          <w:szCs w:val="22"/>
-          <w:lang w:val="en-GB"/>
-        </w:rPr>
-      </w:pPr>
-      <w:r>
-        <w:rPr>
-          <w:rFonts w:ascii="Helvetica" w:hAnsi="Helvetica" w:cs="Helvetica"/>
-          <w:sz w:val="22"/>
-          <w:szCs w:val="22"/>
-          <w:lang w:val="en-GB"/>
-        </w:rPr>
-        <w:t xml:space="preserve">  };</w:t>
-      </w:r>
-    </w:p>
-    <w:p>
-      <w:pPr>
-        <w:tabs>
-          <w:tab w:val="left" w:pos="566"/>
-          <w:tab w:val="left" w:pos="1133"/>
-          <w:tab w:val="left" w:pos="1700"/>
-          <w:tab w:val="left" w:pos="2267"/>
-          <w:tab w:val="left" w:pos="2834"/>
-          <w:tab w:val="left" w:pos="3401"/>
-          <w:tab w:val="left" w:pos="3968"/>
-          <w:tab w:val="left" w:pos="4535"/>
-          <w:tab w:val="left" w:pos="5102"/>
-          <w:tab w:val="left" w:pos="5669"/>
-          <w:tab w:val="left" w:pos="6236"/>
-          <w:tab w:val="left" w:pos="6803"/>
-        </w:tabs>
-        <w:autoSpaceDE w:val="0"/>
-        <w:autoSpaceDN w:val="0"/>
-        <w:adjustRightInd w:val="0"/>
-        <w:rPr>
-          <w:rFonts w:ascii="Helvetica" w:hAnsi="Helvetica" w:cs="Helvetica"/>
-          <w:sz w:val="22"/>
-          <w:szCs w:val="22"/>
-          <w:lang w:val="en-GB"/>
-        </w:rPr>
-      </w:pPr>
-      <w:r>
-        <w:rPr>
-          <w:rFonts w:ascii="Helvetica" w:hAnsi="Helvetica" w:cs="Helvetica"/>
-          <w:sz w:val="22"/>
-          <w:szCs w:val="22"/>
-          <w:lang w:val="en-GB"/>
+        <w:t>user.addEventListener("change", function() {</w:t>
+      </w:r>
+    </w:p>
+    <w:p>
+      <w:pPr>
+        <w:tabs>
+          <w:tab w:val="left" w:pos="566"/>
+          <w:tab w:val="left" w:pos="1133"/>
+          <w:tab w:val="left" w:pos="1700"/>
+          <w:tab w:val="left" w:pos="2267"/>
+          <w:tab w:val="left" w:pos="2834"/>
+          <w:tab w:val="left" w:pos="3401"/>
+          <w:tab w:val="left" w:pos="3968"/>
+          <w:tab w:val="left" w:pos="4535"/>
+          <w:tab w:val="left" w:pos="5102"/>
+          <w:tab w:val="left" w:pos="5669"/>
+          <w:tab w:val="left" w:pos="6236"/>
+          <w:tab w:val="left" w:pos="6803"/>
+        </w:tabs>
+        <w:autoSpaceDE w:val="0"/>
+        <w:autoSpaceDN w:val="0"/>
+        <w:adjustRightInd w:val="0"/>
+        <w:rPr>
+          <w:rFonts w:ascii="Helvetica" w:hAnsi="Helvetica" w:cs="Helvetica"/>
+          <w:sz w:val="22"/>
+          <w:szCs w:val="22"/>
+        </w:rPr>
+      </w:pPr>
+      <w:r>
+        <w:rPr>
+          <w:rFonts w:ascii="Helvetica" w:hAnsi="Helvetica" w:cs="Helvetica"/>
+          <w:sz w:val="22"/>
+          <w:szCs w:val="22"/>
+        </w:rPr>
+        <w:t>  var result = user.options[user.selectedIndex].value;</w:t>
+      </w:r>
+    </w:p>
+    <w:p>
+      <w:pPr>
+        <w:tabs>
+          <w:tab w:val="left" w:pos="566"/>
+          <w:tab w:val="left" w:pos="1133"/>
+          <w:tab w:val="left" w:pos="1700"/>
+          <w:tab w:val="left" w:pos="2267"/>
+          <w:tab w:val="left" w:pos="2834"/>
+          <w:tab w:val="left" w:pos="3401"/>
+          <w:tab w:val="left" w:pos="3968"/>
+          <w:tab w:val="left" w:pos="4535"/>
+          <w:tab w:val="left" w:pos="5102"/>
+          <w:tab w:val="left" w:pos="5669"/>
+          <w:tab w:val="left" w:pos="6236"/>
+          <w:tab w:val="left" w:pos="6803"/>
+        </w:tabs>
+        <w:autoSpaceDE w:val="0"/>
+        <w:autoSpaceDN w:val="0"/>
+        <w:adjustRightInd w:val="0"/>
+        <w:rPr>
+          <w:rFonts w:ascii="Helvetica" w:hAnsi="Helvetica" w:cs="Helvetica"/>
+          <w:sz w:val="22"/>
+          <w:szCs w:val="22"/>
+        </w:rPr>
+      </w:pPr>
+    </w:p>
+    <w:p>
+      <w:pPr>
+        <w:tabs>
+          <w:tab w:val="left" w:pos="566"/>
+          <w:tab w:val="left" w:pos="1133"/>
+          <w:tab w:val="left" w:pos="1700"/>
+          <w:tab w:val="left" w:pos="2267"/>
+          <w:tab w:val="left" w:pos="2834"/>
+          <w:tab w:val="left" w:pos="3401"/>
+          <w:tab w:val="left" w:pos="3968"/>
+          <w:tab w:val="left" w:pos="4535"/>
+          <w:tab w:val="left" w:pos="5102"/>
+          <w:tab w:val="left" w:pos="5669"/>
+          <w:tab w:val="left" w:pos="6236"/>
+          <w:tab w:val="left" w:pos="6803"/>
+        </w:tabs>
+        <w:autoSpaceDE w:val="0"/>
+        <w:autoSpaceDN w:val="0"/>
+        <w:adjustRightInd w:val="0"/>
+        <w:rPr>
+          <w:rFonts w:ascii="Helvetica" w:hAnsi="Helvetica" w:cs="Helvetica"/>
+          <w:sz w:val="22"/>
+          <w:szCs w:val="22"/>
+        </w:rPr>
+      </w:pPr>
+      <w:r>
+        <w:rPr>
+          <w:rFonts w:ascii="Helvetica" w:hAnsi="Helvetica" w:cs="Helvetica"/>
+          <w:sz w:val="22"/>
+          <w:szCs w:val="22"/>
+        </w:rPr>
+        <w:t>//If statement to separate results for roles with no subordinates</w:t>
+      </w:r>
+    </w:p>
+    <w:p>
+      <w:pPr>
+        <w:tabs>
+          <w:tab w:val="left" w:pos="566"/>
+          <w:tab w:val="left" w:pos="1133"/>
+          <w:tab w:val="left" w:pos="1700"/>
+          <w:tab w:val="left" w:pos="2267"/>
+          <w:tab w:val="left" w:pos="2834"/>
+          <w:tab w:val="left" w:pos="3401"/>
+          <w:tab w:val="left" w:pos="3968"/>
+          <w:tab w:val="left" w:pos="4535"/>
+          <w:tab w:val="left" w:pos="5102"/>
+          <w:tab w:val="left" w:pos="5669"/>
+          <w:tab w:val="left" w:pos="6236"/>
+          <w:tab w:val="left" w:pos="6803"/>
+        </w:tabs>
+        <w:autoSpaceDE w:val="0"/>
+        <w:autoSpaceDN w:val="0"/>
+        <w:adjustRightInd w:val="0"/>
+        <w:rPr>
+          <w:rFonts w:ascii="Helvetica" w:hAnsi="Helvetica" w:cs="Helvetica"/>
+          <w:sz w:val="22"/>
+          <w:szCs w:val="22"/>
+        </w:rPr>
+      </w:pPr>
+      <w:r>
+        <w:rPr>
+          <w:rFonts w:ascii="Helvetica" w:hAnsi="Helvetica" w:cs="Helvetica"/>
+          <w:sz w:val="22"/>
+          <w:szCs w:val="22"/>
+        </w:rPr>
+        <w:t>  if (result == "Select") {</w:t>
+      </w:r>
+    </w:p>
+    <w:p>
+      <w:pPr>
+        <w:tabs>
+          <w:tab w:val="left" w:pos="566"/>
+          <w:tab w:val="left" w:pos="1133"/>
+          <w:tab w:val="left" w:pos="1700"/>
+          <w:tab w:val="left" w:pos="2267"/>
+          <w:tab w:val="left" w:pos="2834"/>
+          <w:tab w:val="left" w:pos="3401"/>
+          <w:tab w:val="left" w:pos="3968"/>
+          <w:tab w:val="left" w:pos="4535"/>
+          <w:tab w:val="left" w:pos="5102"/>
+          <w:tab w:val="left" w:pos="5669"/>
+          <w:tab w:val="left" w:pos="6236"/>
+          <w:tab w:val="left" w:pos="6803"/>
+        </w:tabs>
+        <w:autoSpaceDE w:val="0"/>
+        <w:autoSpaceDN w:val="0"/>
+        <w:adjustRightInd w:val="0"/>
+        <w:rPr>
+          <w:rFonts w:ascii="Helvetica" w:hAnsi="Helvetica" w:cs="Helvetica"/>
+          <w:sz w:val="22"/>
+          <w:szCs w:val="22"/>
+        </w:rPr>
+      </w:pPr>
+      <w:r>
+        <w:rPr>
+          <w:rFonts w:ascii="Helvetica" w:hAnsi="Helvetica" w:cs="Helvetica"/>
+          <w:sz w:val="22"/>
+          <w:szCs w:val="22"/>
+        </w:rPr>
+        <w:t>    document.getElementById("subordinates").innerHTML = "";</w:t>
+      </w:r>
+    </w:p>
+    <w:p>
+      <w:pPr>
+        <w:tabs>
+          <w:tab w:val="left" w:pos="566"/>
+          <w:tab w:val="left" w:pos="1133"/>
+          <w:tab w:val="left" w:pos="1700"/>
+          <w:tab w:val="left" w:pos="2267"/>
+          <w:tab w:val="left" w:pos="2834"/>
+          <w:tab w:val="left" w:pos="3401"/>
+          <w:tab w:val="left" w:pos="3968"/>
+          <w:tab w:val="left" w:pos="4535"/>
+          <w:tab w:val="left" w:pos="5102"/>
+          <w:tab w:val="left" w:pos="5669"/>
+          <w:tab w:val="left" w:pos="6236"/>
+          <w:tab w:val="left" w:pos="6803"/>
+        </w:tabs>
+        <w:autoSpaceDE w:val="0"/>
+        <w:autoSpaceDN w:val="0"/>
+        <w:adjustRightInd w:val="0"/>
+        <w:rPr>
+          <w:rFonts w:ascii="Helvetica" w:hAnsi="Helvetica" w:cs="Helvetica"/>
+          <w:sz w:val="22"/>
+          <w:szCs w:val="22"/>
+        </w:rPr>
+      </w:pPr>
+    </w:p>
+    <w:p>
+      <w:pPr>
+        <w:tabs>
+          <w:tab w:val="left" w:pos="566"/>
+          <w:tab w:val="left" w:pos="1133"/>
+          <w:tab w:val="left" w:pos="1700"/>
+          <w:tab w:val="left" w:pos="2267"/>
+          <w:tab w:val="left" w:pos="2834"/>
+          <w:tab w:val="left" w:pos="3401"/>
+          <w:tab w:val="left" w:pos="3968"/>
+          <w:tab w:val="left" w:pos="4535"/>
+          <w:tab w:val="left" w:pos="5102"/>
+          <w:tab w:val="left" w:pos="5669"/>
+          <w:tab w:val="left" w:pos="6236"/>
+          <w:tab w:val="left" w:pos="6803"/>
+        </w:tabs>
+        <w:autoSpaceDE w:val="0"/>
+        <w:autoSpaceDN w:val="0"/>
+        <w:adjustRightInd w:val="0"/>
+        <w:rPr>
+          <w:rFonts w:ascii="Helvetica" w:hAnsi="Helvetica" w:cs="Helvetica"/>
+          <w:sz w:val="22"/>
+          <w:szCs w:val="22"/>
+        </w:rPr>
+      </w:pPr>
+      <w:r>
+        <w:rPr>
+          <w:rFonts w:ascii="Helvetica" w:hAnsi="Helvetica" w:cs="Helvetica"/>
+          <w:sz w:val="22"/>
+          <w:szCs w:val="22"/>
+        </w:rPr>
+        <w:t>  } else if (result === "Employee") {</w:t>
+      </w:r>
+    </w:p>
+    <w:p>
+      <w:pPr>
+        <w:tabs>
+          <w:tab w:val="left" w:pos="566"/>
+          <w:tab w:val="left" w:pos="1133"/>
+          <w:tab w:val="left" w:pos="1700"/>
+          <w:tab w:val="left" w:pos="2267"/>
+          <w:tab w:val="left" w:pos="2834"/>
+          <w:tab w:val="left" w:pos="3401"/>
+          <w:tab w:val="left" w:pos="3968"/>
+          <w:tab w:val="left" w:pos="4535"/>
+          <w:tab w:val="left" w:pos="5102"/>
+          <w:tab w:val="left" w:pos="5669"/>
+          <w:tab w:val="left" w:pos="6236"/>
+          <w:tab w:val="left" w:pos="6803"/>
+        </w:tabs>
+        <w:autoSpaceDE w:val="0"/>
+        <w:autoSpaceDN w:val="0"/>
+        <w:adjustRightInd w:val="0"/>
+        <w:rPr>
+          <w:rFonts w:ascii="Helvetica" w:hAnsi="Helvetica" w:cs="Helvetica"/>
+          <w:sz w:val="22"/>
+          <w:szCs w:val="22"/>
+        </w:rPr>
+      </w:pPr>
+      <w:r>
+        <w:rPr>
+          <w:rFonts w:ascii="Helvetica" w:hAnsi="Helvetica" w:cs="Helvetica"/>
+          <w:sz w:val="22"/>
+          <w:szCs w:val="22"/>
+        </w:rPr>
+        <w:t>    document.getElementById("subordinates").innerHTML = "There is no subordinate for this role";</w:t>
+      </w:r>
+    </w:p>
+    <w:p>
+      <w:pPr>
+        <w:tabs>
+          <w:tab w:val="left" w:pos="566"/>
+          <w:tab w:val="left" w:pos="1133"/>
+          <w:tab w:val="left" w:pos="1700"/>
+          <w:tab w:val="left" w:pos="2267"/>
+          <w:tab w:val="left" w:pos="2834"/>
+          <w:tab w:val="left" w:pos="3401"/>
+          <w:tab w:val="left" w:pos="3968"/>
+          <w:tab w:val="left" w:pos="4535"/>
+          <w:tab w:val="left" w:pos="5102"/>
+          <w:tab w:val="left" w:pos="5669"/>
+          <w:tab w:val="left" w:pos="6236"/>
+          <w:tab w:val="left" w:pos="6803"/>
+        </w:tabs>
+        <w:autoSpaceDE w:val="0"/>
+        <w:autoSpaceDN w:val="0"/>
+        <w:adjustRightInd w:val="0"/>
+        <w:rPr>
+          <w:rFonts w:ascii="Helvetica" w:hAnsi="Helvetica" w:cs="Helvetica"/>
+          <w:sz w:val="22"/>
+          <w:szCs w:val="22"/>
+        </w:rPr>
+      </w:pPr>
+    </w:p>
+    <w:p>
+      <w:pPr>
+        <w:tabs>
+          <w:tab w:val="left" w:pos="566"/>
+          <w:tab w:val="left" w:pos="1133"/>
+          <w:tab w:val="left" w:pos="1700"/>
+          <w:tab w:val="left" w:pos="2267"/>
+          <w:tab w:val="left" w:pos="2834"/>
+          <w:tab w:val="left" w:pos="3401"/>
+          <w:tab w:val="left" w:pos="3968"/>
+          <w:tab w:val="left" w:pos="4535"/>
+          <w:tab w:val="left" w:pos="5102"/>
+          <w:tab w:val="left" w:pos="5669"/>
+          <w:tab w:val="left" w:pos="6236"/>
+          <w:tab w:val="left" w:pos="6803"/>
+        </w:tabs>
+        <w:autoSpaceDE w:val="0"/>
+        <w:autoSpaceDN w:val="0"/>
+        <w:adjustRightInd w:val="0"/>
+        <w:rPr>
+          <w:rFonts w:ascii="Helvetica" w:hAnsi="Helvetica" w:cs="Helvetica"/>
+          <w:sz w:val="22"/>
+          <w:szCs w:val="22"/>
+        </w:rPr>
+      </w:pPr>
+      <w:r>
+        <w:rPr>
+          <w:rFonts w:ascii="Helvetica" w:hAnsi="Helvetica" w:cs="Helvetica"/>
+          <w:sz w:val="22"/>
+          <w:szCs w:val="22"/>
+        </w:rPr>
+        <w:t>  } else {</w:t>
+      </w:r>
+    </w:p>
+    <w:p>
+      <w:pPr>
+        <w:tabs>
+          <w:tab w:val="left" w:pos="566"/>
+          <w:tab w:val="left" w:pos="1133"/>
+          <w:tab w:val="left" w:pos="1700"/>
+          <w:tab w:val="left" w:pos="2267"/>
+          <w:tab w:val="left" w:pos="2834"/>
+          <w:tab w:val="left" w:pos="3401"/>
+          <w:tab w:val="left" w:pos="3968"/>
+          <w:tab w:val="left" w:pos="4535"/>
+          <w:tab w:val="left" w:pos="5102"/>
+          <w:tab w:val="left" w:pos="5669"/>
+          <w:tab w:val="left" w:pos="6236"/>
+          <w:tab w:val="left" w:pos="6803"/>
+        </w:tabs>
+        <w:autoSpaceDE w:val="0"/>
+        <w:autoSpaceDN w:val="0"/>
+        <w:adjustRightInd w:val="0"/>
+        <w:rPr>
+          <w:rFonts w:ascii="Helvetica" w:hAnsi="Helvetica" w:cs="Helvetica"/>
+          <w:sz w:val="22"/>
+          <w:szCs w:val="22"/>
+        </w:rPr>
+      </w:pPr>
+      <w:r>
+        <w:rPr>
+          <w:rFonts w:ascii="Helvetica" w:hAnsi="Helvetica" w:cs="Helvetica"/>
+          <w:sz w:val="22"/>
+          <w:szCs w:val="22"/>
+        </w:rPr>
+        <w:t>  </w:t>
+      </w:r>
+    </w:p>
+    <w:p>
+      <w:pPr>
+        <w:tabs>
+          <w:tab w:val="left" w:pos="566"/>
+          <w:tab w:val="left" w:pos="1133"/>
+          <w:tab w:val="left" w:pos="1700"/>
+          <w:tab w:val="left" w:pos="2267"/>
+          <w:tab w:val="left" w:pos="2834"/>
+          <w:tab w:val="left" w:pos="3401"/>
+          <w:tab w:val="left" w:pos="3968"/>
+          <w:tab w:val="left" w:pos="4535"/>
+          <w:tab w:val="left" w:pos="5102"/>
+          <w:tab w:val="left" w:pos="5669"/>
+          <w:tab w:val="left" w:pos="6236"/>
+          <w:tab w:val="left" w:pos="6803"/>
+        </w:tabs>
+        <w:autoSpaceDE w:val="0"/>
+        <w:autoSpaceDN w:val="0"/>
+        <w:adjustRightInd w:val="0"/>
+        <w:rPr>
+          <w:rFonts w:ascii="Helvetica" w:hAnsi="Helvetica" w:cs="Helvetica"/>
+          <w:sz w:val="22"/>
+          <w:szCs w:val="22"/>
+        </w:rPr>
+      </w:pPr>
+      <w:r>
+        <w:rPr>
+          <w:rFonts w:ascii="Helvetica" w:hAnsi="Helvetica" w:cs="Helvetica"/>
+          <w:sz w:val="22"/>
+          <w:szCs w:val="22"/>
+        </w:rPr>
+        <w:t>  //Find the parentID from Element</w:t>
+      </w:r>
+    </w:p>
+    <w:p>
+      <w:pPr>
+        <w:tabs>
+          <w:tab w:val="left" w:pos="566"/>
+          <w:tab w:val="left" w:pos="1133"/>
+          <w:tab w:val="left" w:pos="1700"/>
+          <w:tab w:val="left" w:pos="2267"/>
+          <w:tab w:val="left" w:pos="2834"/>
+          <w:tab w:val="left" w:pos="3401"/>
+          <w:tab w:val="left" w:pos="3968"/>
+          <w:tab w:val="left" w:pos="4535"/>
+          <w:tab w:val="left" w:pos="5102"/>
+          <w:tab w:val="left" w:pos="5669"/>
+          <w:tab w:val="left" w:pos="6236"/>
+          <w:tab w:val="left" w:pos="6803"/>
+        </w:tabs>
+        <w:autoSpaceDE w:val="0"/>
+        <w:autoSpaceDN w:val="0"/>
+        <w:adjustRightInd w:val="0"/>
+        <w:rPr>
+          <w:rFonts w:ascii="Helvetica" w:hAnsi="Helvetica" w:cs="Helvetica"/>
+          <w:sz w:val="22"/>
+          <w:szCs w:val="22"/>
+        </w:rPr>
+      </w:pPr>
+      <w:r>
+        <w:rPr>
+          <w:rFonts w:ascii="Helvetica" w:hAnsi="Helvetica" w:cs="Helvetica"/>
+          <w:sz w:val="22"/>
+          <w:szCs w:val="22"/>
+        </w:rPr>
+        <w:t>    var parent = roles.find(</w:t>
+      </w:r>
+      <w:r>
+        <w:rPr>
+          <w:rFonts w:ascii="Helvetica" w:hAnsi="Helvetica" w:cs="Helvetica"/>
+          <w:i/>
+          <w:iCs/>
+          <w:sz w:val="22"/>
+          <w:szCs w:val="22"/>
+        </w:rPr>
+        <w:t>obj</w:t>
+      </w:r>
+      <w:r>
+        <w:rPr>
+          <w:rFonts w:ascii="Helvetica" w:hAnsi="Helvetica" w:cs="Helvetica"/>
+          <w:sz w:val="22"/>
+          <w:szCs w:val="22"/>
+        </w:rPr>
+        <w:t> =&gt; obj.Name == result);</w:t>
+      </w:r>
+    </w:p>
+    <w:p>
+      <w:pPr>
+        <w:tabs>
+          <w:tab w:val="left" w:pos="566"/>
+          <w:tab w:val="left" w:pos="1133"/>
+          <w:tab w:val="left" w:pos="1700"/>
+          <w:tab w:val="left" w:pos="2267"/>
+          <w:tab w:val="left" w:pos="2834"/>
+          <w:tab w:val="left" w:pos="3401"/>
+          <w:tab w:val="left" w:pos="3968"/>
+          <w:tab w:val="left" w:pos="4535"/>
+          <w:tab w:val="left" w:pos="5102"/>
+          <w:tab w:val="left" w:pos="5669"/>
+          <w:tab w:val="left" w:pos="6236"/>
+          <w:tab w:val="left" w:pos="6803"/>
+        </w:tabs>
+        <w:autoSpaceDE w:val="0"/>
+        <w:autoSpaceDN w:val="0"/>
+        <w:adjustRightInd w:val="0"/>
+        <w:rPr>
+          <w:rFonts w:ascii="Helvetica" w:hAnsi="Helvetica" w:cs="Helvetica"/>
+          <w:sz w:val="22"/>
+          <w:szCs w:val="22"/>
+        </w:rPr>
+      </w:pPr>
+      <w:r>
+        <w:rPr>
+          <w:rFonts w:ascii="Helvetica" w:hAnsi="Helvetica" w:cs="Helvetica"/>
+          <w:sz w:val="22"/>
+          <w:szCs w:val="22"/>
+        </w:rPr>
+        <w:t>    var parentId = parent.Id;</w:t>
+      </w:r>
+    </w:p>
+    <w:p>
+      <w:pPr>
+        <w:tabs>
+          <w:tab w:val="left" w:pos="566"/>
+          <w:tab w:val="left" w:pos="1133"/>
+          <w:tab w:val="left" w:pos="1700"/>
+          <w:tab w:val="left" w:pos="2267"/>
+          <w:tab w:val="left" w:pos="2834"/>
+          <w:tab w:val="left" w:pos="3401"/>
+          <w:tab w:val="left" w:pos="3968"/>
+          <w:tab w:val="left" w:pos="4535"/>
+          <w:tab w:val="left" w:pos="5102"/>
+          <w:tab w:val="left" w:pos="5669"/>
+          <w:tab w:val="left" w:pos="6236"/>
+          <w:tab w:val="left" w:pos="6803"/>
+        </w:tabs>
+        <w:autoSpaceDE w:val="0"/>
+        <w:autoSpaceDN w:val="0"/>
+        <w:adjustRightInd w:val="0"/>
+        <w:rPr>
+          <w:rFonts w:ascii="Helvetica" w:hAnsi="Helvetica" w:cs="Helvetica"/>
+          <w:sz w:val="22"/>
+          <w:szCs w:val="22"/>
+        </w:rPr>
+      </w:pPr>
+    </w:p>
+    <w:p>
+      <w:pPr>
+        <w:tabs>
+          <w:tab w:val="left" w:pos="566"/>
+          <w:tab w:val="left" w:pos="1133"/>
+          <w:tab w:val="left" w:pos="1700"/>
+          <w:tab w:val="left" w:pos="2267"/>
+          <w:tab w:val="left" w:pos="2834"/>
+          <w:tab w:val="left" w:pos="3401"/>
+          <w:tab w:val="left" w:pos="3968"/>
+          <w:tab w:val="left" w:pos="4535"/>
+          <w:tab w:val="left" w:pos="5102"/>
+          <w:tab w:val="left" w:pos="5669"/>
+          <w:tab w:val="left" w:pos="6236"/>
+          <w:tab w:val="left" w:pos="6803"/>
+        </w:tabs>
+        <w:autoSpaceDE w:val="0"/>
+        <w:autoSpaceDN w:val="0"/>
+        <w:adjustRightInd w:val="0"/>
+        <w:rPr>
+          <w:rFonts w:ascii="Helvetica" w:hAnsi="Helvetica" w:cs="Helvetica"/>
+          <w:sz w:val="22"/>
+          <w:szCs w:val="22"/>
+        </w:rPr>
+      </w:pPr>
+      <w:r>
+        <w:rPr>
+          <w:rFonts w:ascii="Helvetica" w:hAnsi="Helvetica" w:cs="Helvetica"/>
+          <w:sz w:val="22"/>
+          <w:szCs w:val="22"/>
+        </w:rPr>
+        <w:t>  //Display subordinates</w:t>
+      </w:r>
+    </w:p>
+    <w:p>
+      <w:pPr>
+        <w:tabs>
+          <w:tab w:val="left" w:pos="566"/>
+          <w:tab w:val="left" w:pos="1133"/>
+          <w:tab w:val="left" w:pos="1700"/>
+          <w:tab w:val="left" w:pos="2267"/>
+          <w:tab w:val="left" w:pos="2834"/>
+          <w:tab w:val="left" w:pos="3401"/>
+          <w:tab w:val="left" w:pos="3968"/>
+          <w:tab w:val="left" w:pos="4535"/>
+          <w:tab w:val="left" w:pos="5102"/>
+          <w:tab w:val="left" w:pos="5669"/>
+          <w:tab w:val="left" w:pos="6236"/>
+          <w:tab w:val="left" w:pos="6803"/>
+        </w:tabs>
+        <w:autoSpaceDE w:val="0"/>
+        <w:autoSpaceDN w:val="0"/>
+        <w:adjustRightInd w:val="0"/>
+        <w:rPr>
+          <w:rFonts w:ascii="Helvetica" w:hAnsi="Helvetica" w:cs="Helvetica"/>
+          <w:sz w:val="22"/>
+          <w:szCs w:val="22"/>
+        </w:rPr>
+      </w:pPr>
+      <w:r>
+        <w:rPr>
+          <w:rFonts w:ascii="Helvetica" w:hAnsi="Helvetica" w:cs="Helvetica"/>
+          <w:sz w:val="22"/>
+          <w:szCs w:val="22"/>
+        </w:rPr>
+        <w:t>    var subordinates =[];</w:t>
+      </w:r>
+    </w:p>
+    <w:p>
+      <w:pPr>
+        <w:tabs>
+          <w:tab w:val="left" w:pos="566"/>
+          <w:tab w:val="left" w:pos="1133"/>
+          <w:tab w:val="left" w:pos="1700"/>
+          <w:tab w:val="left" w:pos="2267"/>
+          <w:tab w:val="left" w:pos="2834"/>
+          <w:tab w:val="left" w:pos="3401"/>
+          <w:tab w:val="left" w:pos="3968"/>
+          <w:tab w:val="left" w:pos="4535"/>
+          <w:tab w:val="left" w:pos="5102"/>
+          <w:tab w:val="left" w:pos="5669"/>
+          <w:tab w:val="left" w:pos="6236"/>
+          <w:tab w:val="left" w:pos="6803"/>
+        </w:tabs>
+        <w:autoSpaceDE w:val="0"/>
+        <w:autoSpaceDN w:val="0"/>
+        <w:adjustRightInd w:val="0"/>
+        <w:rPr>
+          <w:rFonts w:ascii="Helvetica" w:hAnsi="Helvetica" w:cs="Helvetica"/>
+          <w:sz w:val="22"/>
+          <w:szCs w:val="22"/>
+        </w:rPr>
+      </w:pPr>
+      <w:r>
+        <w:rPr>
+          <w:rFonts w:ascii="Helvetica" w:hAnsi="Helvetica" w:cs="Helvetica"/>
+          <w:sz w:val="22"/>
+          <w:szCs w:val="22"/>
+        </w:rPr>
+        <w:t>    for(i=0; i &lt; roles.length; i++) {</w:t>
+      </w:r>
+    </w:p>
+    <w:p>
+      <w:pPr>
+        <w:tabs>
+          <w:tab w:val="left" w:pos="566"/>
+          <w:tab w:val="left" w:pos="1133"/>
+          <w:tab w:val="left" w:pos="1700"/>
+          <w:tab w:val="left" w:pos="2267"/>
+          <w:tab w:val="left" w:pos="2834"/>
+          <w:tab w:val="left" w:pos="3401"/>
+          <w:tab w:val="left" w:pos="3968"/>
+          <w:tab w:val="left" w:pos="4535"/>
+          <w:tab w:val="left" w:pos="5102"/>
+          <w:tab w:val="left" w:pos="5669"/>
+          <w:tab w:val="left" w:pos="6236"/>
+          <w:tab w:val="left" w:pos="6803"/>
+        </w:tabs>
+        <w:autoSpaceDE w:val="0"/>
+        <w:autoSpaceDN w:val="0"/>
+        <w:adjustRightInd w:val="0"/>
+        <w:rPr>
+          <w:rFonts w:ascii="Helvetica" w:hAnsi="Helvetica" w:cs="Helvetica"/>
+          <w:sz w:val="22"/>
+          <w:szCs w:val="22"/>
+        </w:rPr>
+      </w:pPr>
+      <w:r>
+        <w:rPr>
+          <w:rFonts w:ascii="Helvetica" w:hAnsi="Helvetica" w:cs="Helvetica"/>
+          <w:sz w:val="22"/>
+          <w:szCs w:val="22"/>
+        </w:rPr>
+        <w:t>      while (roles[i].Parent === parentId) {</w:t>
+      </w:r>
+    </w:p>
+    <w:p>
+      <w:pPr>
+        <w:tabs>
+          <w:tab w:val="left" w:pos="566"/>
+          <w:tab w:val="left" w:pos="1133"/>
+          <w:tab w:val="left" w:pos="1700"/>
+          <w:tab w:val="left" w:pos="2267"/>
+          <w:tab w:val="left" w:pos="2834"/>
+          <w:tab w:val="left" w:pos="3401"/>
+          <w:tab w:val="left" w:pos="3968"/>
+          <w:tab w:val="left" w:pos="4535"/>
+          <w:tab w:val="left" w:pos="5102"/>
+          <w:tab w:val="left" w:pos="5669"/>
+          <w:tab w:val="left" w:pos="6236"/>
+          <w:tab w:val="left" w:pos="6803"/>
+        </w:tabs>
+        <w:autoSpaceDE w:val="0"/>
+        <w:autoSpaceDN w:val="0"/>
+        <w:adjustRightInd w:val="0"/>
+        <w:rPr>
+          <w:rFonts w:ascii="Helvetica" w:hAnsi="Helvetica" w:cs="Helvetica"/>
+          <w:sz w:val="22"/>
+          <w:szCs w:val="22"/>
+        </w:rPr>
+      </w:pPr>
+      <w:r>
+        <w:rPr>
+          <w:rFonts w:ascii="Helvetica" w:hAnsi="Helvetica" w:cs="Helvetica"/>
+          <w:sz w:val="22"/>
+          <w:szCs w:val="22"/>
+        </w:rPr>
+        <w:t>        subordinates.push(roles[i].Name);</w:t>
+      </w:r>
+    </w:p>
+    <w:p>
+      <w:pPr>
+        <w:tabs>
+          <w:tab w:val="left" w:pos="566"/>
+          <w:tab w:val="left" w:pos="1133"/>
+          <w:tab w:val="left" w:pos="1700"/>
+          <w:tab w:val="left" w:pos="2267"/>
+          <w:tab w:val="left" w:pos="2834"/>
+          <w:tab w:val="left" w:pos="3401"/>
+          <w:tab w:val="left" w:pos="3968"/>
+          <w:tab w:val="left" w:pos="4535"/>
+          <w:tab w:val="left" w:pos="5102"/>
+          <w:tab w:val="left" w:pos="5669"/>
+          <w:tab w:val="left" w:pos="6236"/>
+          <w:tab w:val="left" w:pos="6803"/>
+        </w:tabs>
+        <w:autoSpaceDE w:val="0"/>
+        <w:autoSpaceDN w:val="0"/>
+        <w:adjustRightInd w:val="0"/>
+        <w:rPr>
+          <w:rFonts w:ascii="Helvetica" w:hAnsi="Helvetica" w:cs="Helvetica"/>
+          <w:sz w:val="22"/>
+          <w:szCs w:val="22"/>
+        </w:rPr>
+      </w:pPr>
+      <w:r>
+        <w:rPr>
+          <w:rFonts w:ascii="Helvetica" w:hAnsi="Helvetica" w:cs="Helvetica"/>
+          <w:sz w:val="22"/>
+          <w:szCs w:val="22"/>
+        </w:rPr>
+        <w:t>        var subordinatesAsString = subordinates.join(', ');</w:t>
+      </w:r>
+    </w:p>
+    <w:p>
+      <w:pPr>
+        <w:tabs>
+          <w:tab w:val="left" w:pos="566"/>
+          <w:tab w:val="left" w:pos="1133"/>
+          <w:tab w:val="left" w:pos="1700"/>
+          <w:tab w:val="left" w:pos="2267"/>
+          <w:tab w:val="left" w:pos="2834"/>
+          <w:tab w:val="left" w:pos="3401"/>
+          <w:tab w:val="left" w:pos="3968"/>
+          <w:tab w:val="left" w:pos="4535"/>
+          <w:tab w:val="left" w:pos="5102"/>
+          <w:tab w:val="left" w:pos="5669"/>
+          <w:tab w:val="left" w:pos="6236"/>
+          <w:tab w:val="left" w:pos="6803"/>
+        </w:tabs>
+        <w:autoSpaceDE w:val="0"/>
+        <w:autoSpaceDN w:val="0"/>
+        <w:adjustRightInd w:val="0"/>
+        <w:rPr>
+          <w:rFonts w:ascii="Helvetica" w:hAnsi="Helvetica" w:cs="Helvetica"/>
+          <w:sz w:val="22"/>
+          <w:szCs w:val="22"/>
+        </w:rPr>
+      </w:pPr>
+    </w:p>
+    <w:p>
+      <w:pPr>
+        <w:tabs>
+          <w:tab w:val="left" w:pos="566"/>
+          <w:tab w:val="left" w:pos="1133"/>
+          <w:tab w:val="left" w:pos="1700"/>
+          <w:tab w:val="left" w:pos="2267"/>
+          <w:tab w:val="left" w:pos="2834"/>
+          <w:tab w:val="left" w:pos="3401"/>
+          <w:tab w:val="left" w:pos="3968"/>
+          <w:tab w:val="left" w:pos="4535"/>
+          <w:tab w:val="left" w:pos="5102"/>
+          <w:tab w:val="left" w:pos="5669"/>
+          <w:tab w:val="left" w:pos="6236"/>
+          <w:tab w:val="left" w:pos="6803"/>
+        </w:tabs>
+        <w:autoSpaceDE w:val="0"/>
+        <w:autoSpaceDN w:val="0"/>
+        <w:adjustRightInd w:val="0"/>
+        <w:rPr>
+          <w:rFonts w:ascii="Helvetica" w:hAnsi="Helvetica" w:cs="Helvetica"/>
+          <w:sz w:val="22"/>
+          <w:szCs w:val="22"/>
+        </w:rPr>
+      </w:pPr>
+      <w:r>
+        <w:rPr>
+          <w:rFonts w:ascii="Helvetica" w:hAnsi="Helvetica" w:cs="Helvetica"/>
+          <w:sz w:val="22"/>
+          <w:szCs w:val="22"/>
+        </w:rPr>
+        <w:t>        parentId = roles[i].Id;</w:t>
+      </w:r>
+    </w:p>
+    <w:p>
+      <w:pPr>
+        <w:tabs>
+          <w:tab w:val="left" w:pos="566"/>
+          <w:tab w:val="left" w:pos="1133"/>
+          <w:tab w:val="left" w:pos="1700"/>
+          <w:tab w:val="left" w:pos="2267"/>
+          <w:tab w:val="left" w:pos="2834"/>
+          <w:tab w:val="left" w:pos="3401"/>
+          <w:tab w:val="left" w:pos="3968"/>
+          <w:tab w:val="left" w:pos="4535"/>
+          <w:tab w:val="left" w:pos="5102"/>
+          <w:tab w:val="left" w:pos="5669"/>
+          <w:tab w:val="left" w:pos="6236"/>
+          <w:tab w:val="left" w:pos="6803"/>
+        </w:tabs>
+        <w:autoSpaceDE w:val="0"/>
+        <w:autoSpaceDN w:val="0"/>
+        <w:adjustRightInd w:val="0"/>
+        <w:rPr>
+          <w:rFonts w:ascii="Helvetica" w:hAnsi="Helvetica" w:cs="Helvetica"/>
+          <w:sz w:val="22"/>
+          <w:szCs w:val="22"/>
+        </w:rPr>
+      </w:pPr>
+      <w:r>
+        <w:rPr>
+          <w:rFonts w:ascii="Helvetica" w:hAnsi="Helvetica" w:cs="Helvetica"/>
+          <w:sz w:val="22"/>
+          <w:szCs w:val="22"/>
+        </w:rPr>
+        <w:t>        </w:t>
+      </w:r>
+    </w:p>
+    <w:p>
+      <w:pPr>
+        <w:tabs>
+          <w:tab w:val="left" w:pos="566"/>
+          <w:tab w:val="left" w:pos="1133"/>
+          <w:tab w:val="left" w:pos="1700"/>
+          <w:tab w:val="left" w:pos="2267"/>
+          <w:tab w:val="left" w:pos="2834"/>
+          <w:tab w:val="left" w:pos="3401"/>
+          <w:tab w:val="left" w:pos="3968"/>
+          <w:tab w:val="left" w:pos="4535"/>
+          <w:tab w:val="left" w:pos="5102"/>
+          <w:tab w:val="left" w:pos="5669"/>
+          <w:tab w:val="left" w:pos="6236"/>
+          <w:tab w:val="left" w:pos="6803"/>
+        </w:tabs>
+        <w:autoSpaceDE w:val="0"/>
+        <w:autoSpaceDN w:val="0"/>
+        <w:adjustRightInd w:val="0"/>
+        <w:rPr>
+          <w:rFonts w:ascii="Helvetica" w:hAnsi="Helvetica" w:cs="Helvetica"/>
+          <w:sz w:val="22"/>
+          <w:szCs w:val="22"/>
+        </w:rPr>
+      </w:pPr>
+      <w:r>
+        <w:rPr>
+          <w:rFonts w:ascii="Helvetica" w:hAnsi="Helvetica" w:cs="Helvetica"/>
+          <w:sz w:val="22"/>
+          <w:szCs w:val="22"/>
+        </w:rPr>
+        <w:t>        document.getElementById("subordinates").innerHTML = subordinatesAsString;</w:t>
+      </w:r>
+    </w:p>
+    <w:p>
+      <w:pPr>
+        <w:tabs>
+          <w:tab w:val="left" w:pos="566"/>
+          <w:tab w:val="left" w:pos="1133"/>
+          <w:tab w:val="left" w:pos="1700"/>
+          <w:tab w:val="left" w:pos="2267"/>
+          <w:tab w:val="left" w:pos="2834"/>
+          <w:tab w:val="left" w:pos="3401"/>
+          <w:tab w:val="left" w:pos="3968"/>
+          <w:tab w:val="left" w:pos="4535"/>
+          <w:tab w:val="left" w:pos="5102"/>
+          <w:tab w:val="left" w:pos="5669"/>
+          <w:tab w:val="left" w:pos="6236"/>
+          <w:tab w:val="left" w:pos="6803"/>
+        </w:tabs>
+        <w:autoSpaceDE w:val="0"/>
+        <w:autoSpaceDN w:val="0"/>
+        <w:adjustRightInd w:val="0"/>
+        <w:rPr>
+          <w:rFonts w:ascii="Helvetica" w:hAnsi="Helvetica" w:cs="Helvetica"/>
+          <w:sz w:val="22"/>
+          <w:szCs w:val="22"/>
+        </w:rPr>
+      </w:pPr>
+    </w:p>
+    <w:p>
+      <w:pPr>
+        <w:tabs>
+          <w:tab w:val="left" w:pos="566"/>
+          <w:tab w:val="left" w:pos="1133"/>
+          <w:tab w:val="left" w:pos="1700"/>
+          <w:tab w:val="left" w:pos="2267"/>
+          <w:tab w:val="left" w:pos="2834"/>
+          <w:tab w:val="left" w:pos="3401"/>
+          <w:tab w:val="left" w:pos="3968"/>
+          <w:tab w:val="left" w:pos="4535"/>
+          <w:tab w:val="left" w:pos="5102"/>
+          <w:tab w:val="left" w:pos="5669"/>
+          <w:tab w:val="left" w:pos="6236"/>
+          <w:tab w:val="left" w:pos="6803"/>
+        </w:tabs>
+        <w:autoSpaceDE w:val="0"/>
+        <w:autoSpaceDN w:val="0"/>
+        <w:adjustRightInd w:val="0"/>
+        <w:rPr>
+          <w:rFonts w:ascii="Helvetica" w:hAnsi="Helvetica" w:cs="Helvetica"/>
+          <w:sz w:val="22"/>
+          <w:szCs w:val="22"/>
+        </w:rPr>
+      </w:pPr>
+      <w:r>
+        <w:rPr>
+          <w:rFonts w:ascii="Helvetica" w:hAnsi="Helvetica" w:cs="Helvetica"/>
+          <w:sz w:val="22"/>
+          <w:szCs w:val="22"/>
+        </w:rPr>
+        <w:t>      }</w:t>
+      </w:r>
+    </w:p>
+    <w:p>
+      <w:pPr>
+        <w:tabs>
+          <w:tab w:val="left" w:pos="566"/>
+          <w:tab w:val="left" w:pos="1133"/>
+          <w:tab w:val="left" w:pos="1700"/>
+          <w:tab w:val="left" w:pos="2267"/>
+          <w:tab w:val="left" w:pos="2834"/>
+          <w:tab w:val="left" w:pos="3401"/>
+          <w:tab w:val="left" w:pos="3968"/>
+          <w:tab w:val="left" w:pos="4535"/>
+          <w:tab w:val="left" w:pos="5102"/>
+          <w:tab w:val="left" w:pos="5669"/>
+          <w:tab w:val="left" w:pos="6236"/>
+          <w:tab w:val="left" w:pos="6803"/>
+        </w:tabs>
+        <w:autoSpaceDE w:val="0"/>
+        <w:autoSpaceDN w:val="0"/>
+        <w:adjustRightInd w:val="0"/>
+        <w:rPr>
+          <w:rFonts w:ascii="Helvetica" w:hAnsi="Helvetica" w:cs="Helvetica"/>
+          <w:sz w:val="22"/>
+          <w:szCs w:val="22"/>
+        </w:rPr>
+      </w:pPr>
+      <w:r>
+        <w:rPr>
+          <w:rFonts w:ascii="Helvetica" w:hAnsi="Helvetica" w:cs="Helvetica"/>
+          <w:sz w:val="22"/>
+          <w:szCs w:val="22"/>
+        </w:rPr>
+        <w:t>    }</w:t>
+      </w:r>
+    </w:p>
+    <w:p>
+      <w:pPr>
+        <w:tabs>
+          <w:tab w:val="left" w:pos="566"/>
+          <w:tab w:val="left" w:pos="1133"/>
+          <w:tab w:val="left" w:pos="1700"/>
+          <w:tab w:val="left" w:pos="2267"/>
+          <w:tab w:val="left" w:pos="2834"/>
+          <w:tab w:val="left" w:pos="3401"/>
+          <w:tab w:val="left" w:pos="3968"/>
+          <w:tab w:val="left" w:pos="4535"/>
+          <w:tab w:val="left" w:pos="5102"/>
+          <w:tab w:val="left" w:pos="5669"/>
+          <w:tab w:val="left" w:pos="6236"/>
+          <w:tab w:val="left" w:pos="6803"/>
+        </w:tabs>
+        <w:autoSpaceDE w:val="0"/>
+        <w:autoSpaceDN w:val="0"/>
+        <w:adjustRightInd w:val="0"/>
+        <w:rPr>
+          <w:rFonts w:ascii="Helvetica" w:hAnsi="Helvetica" w:cs="Helvetica"/>
+          <w:sz w:val="22"/>
+          <w:szCs w:val="22"/>
+        </w:rPr>
+      </w:pPr>
+      <w:r>
+        <w:rPr>
+          <w:rFonts w:ascii="Helvetica" w:hAnsi="Helvetica" w:cs="Helvetica"/>
+          <w:sz w:val="22"/>
+          <w:szCs w:val="22"/>
+        </w:rPr>
+        <w:t>  };</w:t>
+      </w:r>
+    </w:p>
+    <w:p>
+      <w:pPr>
+        <w:tabs>
+          <w:tab w:val="left" w:pos="566"/>
+          <w:tab w:val="left" w:pos="1133"/>
+          <w:tab w:val="left" w:pos="1700"/>
+          <w:tab w:val="left" w:pos="2267"/>
+          <w:tab w:val="left" w:pos="2834"/>
+          <w:tab w:val="left" w:pos="3401"/>
+          <w:tab w:val="left" w:pos="3968"/>
+          <w:tab w:val="left" w:pos="4535"/>
+          <w:tab w:val="left" w:pos="5102"/>
+          <w:tab w:val="left" w:pos="5669"/>
+          <w:tab w:val="left" w:pos="6236"/>
+          <w:tab w:val="left" w:pos="6803"/>
+        </w:tabs>
+        <w:autoSpaceDE w:val="0"/>
+        <w:autoSpaceDN w:val="0"/>
+        <w:adjustRightInd w:val="0"/>
+        <w:rPr>
+          <w:rFonts w:ascii="Helvetica" w:hAnsi="Helvetica" w:cs="Helvetica"/>
+          <w:sz w:val="22"/>
+          <w:szCs w:val="22"/>
+        </w:rPr>
+      </w:pPr>
+      <w:r>
+        <w:rPr>
+          <w:rFonts w:ascii="Helvetica" w:hAnsi="Helvetica" w:cs="Helvetica"/>
+          <w:sz w:val="22"/>
+          <w:szCs w:val="22"/>
         </w:rPr>
         <w:t>});</w:t>
       </w:r>
@@ -3113,6 +3030,8 @@
           <w:lang w:val="en-GB"/>
         </w:rPr>
       </w:pPr>
+      <w:bookmarkStart w:id="0" w:name="_GoBack"/>
+      <w:bookmarkEnd w:id="0"/>
     </w:p>
     <w:p>
       <w:pPr>
@@ -4070,6 +3989,7 @@
           <w:szCs w:val="22"/>
           <w:lang w:val="en-GB"/>
         </w:rPr>
+        <w:lastRenderedPageBreak/>
         <w:t xml:space="preserve">  align-items: center;</w:t>
       </w:r>
     </w:p>
@@ -4106,7 +4026,6 @@
           <w:szCs w:val="22"/>
           <w:lang w:val="en-GB"/>
         </w:rPr>
-        <w:lastRenderedPageBreak/>
         <w:t xml:space="preserve">  background-color: lightgrey;</w:t>
       </w:r>
     </w:p>
@@ -5117,8 +5036,6 @@
         </w:rPr>
         <w:t>}</w:t>
       </w:r>
-      <w:bookmarkStart w:id="0" w:name="_GoBack"/>
-      <w:bookmarkEnd w:id="0"/>
     </w:p>
     <w:p>
       <w:pPr>
@@ -5536,7 +5453,6 @@
   <w:style w:type="character" w:default="1" w:styleId="DefaultParagraphFont">
     <w:name w:val="Default Paragraph Font"/>
     <w:uiPriority w:val="1"/>
-    <w:semiHidden/>
     <w:unhideWhenUsed/>
   </w:style>
   <w:style w:type="table" w:default="1" w:styleId="TableNormal">
@@ -5863,7 +5779,7 @@
 </file>
 
 <file path=customXml/itemProps1.xml><?xml version="1.0" encoding="utf-8"?>
-<ds:datastoreItem xmlns:ds="http://schemas.openxmlformats.org/officeDocument/2006/customXml" ds:itemID="{E6AD572F-46A2-B145-9BA6-48C66E6E8B4F}">
+<ds:datastoreItem xmlns:ds="http://schemas.openxmlformats.org/officeDocument/2006/customXml" ds:itemID="{7AE0B637-2F1A-884E-BFAD-4C5F17B9B2BF}">
   <ds:schemaRefs>
     <ds:schemaRef ds:uri="http://schemas.openxmlformats.org/officeDocument/2006/bibliography"/>
   </ds:schemaRefs>

</xml_diff>